<commit_message>
Tu03 Part 2, Usamah N
</commit_message>
<xml_diff>
--- a/1606917954/tutorial-03/1606917954_Usamah Nashirul Haq.docx
+++ b/1606917954/tutorial-03/1606917954_Usamah Nashirul Haq.docx
@@ -49,18 +49,6 @@
     </w:p>
     <w:p>
       <w:pPr>
-        <w:pStyle w:val="Default"/>
-        <w:numPr>
-          <w:ilvl w:val="1"/>
-          <w:numId w:val="1"/>
-        </w:numPr>
-        <w:rPr>
-          <w:color w:val="0462C1"/>
-        </w:rPr>
-      </w:pPr>
-    </w:p>
-    <w:p>
-      <w:pPr>
         <w:rPr>
           <w:b/>
           <w:sz w:val="24"/>
@@ -224,6 +212,7 @@
     </w:p>
     <w:p>
       <w:pPr>
+        <w:jc w:val="center"/>
         <w:rPr>
           <w:sz w:val="24"/>
           <w:szCs w:val="24"/>
@@ -238,7 +227,7 @@
         <w:drawing>
           <wp:inline distT="0" distB="0" distL="0" distR="0" wp14:anchorId="6164EC06" wp14:editId="1786C532">
             <wp:extent cx="5943600" cy="1305560"/>
-            <wp:effectExtent l="0" t="0" r="0" b="8890"/>
+            <wp:effectExtent l="152400" t="152400" r="361950" b="370840"/>
             <wp:docPr id="1" name="Picture 1"/>
             <wp:cNvGraphicFramePr>
               <a:graphicFrameLocks xmlns:a="http://schemas.openxmlformats.org/drawingml/2006/main" noChangeAspect="1"/>
@@ -264,6 +253,16 @@
                     <a:prstGeom prst="rect">
                       <a:avLst/>
                     </a:prstGeom>
+                    <a:ln>
+                      <a:noFill/>
+                    </a:ln>
+                    <a:effectLst>
+                      <a:outerShdw blurRad="292100" dist="139700" dir="2700000" algn="tl" rotWithShape="0">
+                        <a:srgbClr val="333333">
+                          <a:alpha val="65000"/>
+                        </a:srgbClr>
+                      </a:outerShdw>
+                    </a:effectLst>
                   </pic:spPr>
                 </pic:pic>
               </a:graphicData>
@@ -274,6 +273,184 @@
     </w:p>
     <w:p>
       <w:pPr>
+        <w:jc w:val="both"/>
+        <w:rPr>
+          <w:sz w:val="24"/>
+          <w:szCs w:val="24"/>
+        </w:rPr>
+      </w:pPr>
+      <w:r>
+        <w:rPr>
+          <w:sz w:val="24"/>
+          <w:szCs w:val="24"/>
+        </w:rPr>
+        <w:t xml:space="preserve">Data / </w:t>
+      </w:r>
+      <w:proofErr w:type="spellStart"/>
+      <w:r>
+        <w:rPr>
+          <w:sz w:val="24"/>
+          <w:szCs w:val="24"/>
+        </w:rPr>
+        <w:t>pembuatan</w:t>
+      </w:r>
+      <w:proofErr w:type="spellEnd"/>
+      <w:r>
+        <w:rPr>
+          <w:sz w:val="24"/>
+          <w:szCs w:val="24"/>
+        </w:rPr>
+        <w:t xml:space="preserve"> </w:t>
+      </w:r>
+      <w:proofErr w:type="spellStart"/>
+      <w:r>
+        <w:rPr>
+          <w:sz w:val="24"/>
+          <w:szCs w:val="24"/>
+        </w:rPr>
+        <w:t>objek</w:t>
+      </w:r>
+      <w:proofErr w:type="spellEnd"/>
+      <w:r>
+        <w:rPr>
+          <w:sz w:val="24"/>
+          <w:szCs w:val="24"/>
+        </w:rPr>
+        <w:t xml:space="preserve"> movie </w:t>
+      </w:r>
+      <w:proofErr w:type="spellStart"/>
+      <w:r>
+        <w:rPr>
+          <w:sz w:val="24"/>
+          <w:szCs w:val="24"/>
+        </w:rPr>
+        <w:t>berhasil</w:t>
+      </w:r>
+      <w:proofErr w:type="spellEnd"/>
+      <w:r>
+        <w:rPr>
+          <w:sz w:val="24"/>
+          <w:szCs w:val="24"/>
+        </w:rPr>
+        <w:t xml:space="preserve">. Attributes yang </w:t>
+      </w:r>
+      <w:proofErr w:type="spellStart"/>
+      <w:r>
+        <w:rPr>
+          <w:sz w:val="24"/>
+          <w:szCs w:val="24"/>
+        </w:rPr>
+        <w:t>diperlukan</w:t>
+      </w:r>
+      <w:proofErr w:type="spellEnd"/>
+      <w:r>
+        <w:rPr>
+          <w:sz w:val="24"/>
+          <w:szCs w:val="24"/>
+        </w:rPr>
+        <w:t xml:space="preserve"> </w:t>
+      </w:r>
+      <w:proofErr w:type="spellStart"/>
+      <w:r>
+        <w:rPr>
+          <w:sz w:val="24"/>
+          <w:szCs w:val="24"/>
+        </w:rPr>
+        <w:t>oleh</w:t>
+      </w:r>
+      <w:proofErr w:type="spellEnd"/>
+      <w:r>
+        <w:rPr>
+          <w:sz w:val="24"/>
+          <w:szCs w:val="24"/>
+        </w:rPr>
+        <w:t xml:space="preserve"> constructor </w:t>
+      </w:r>
+      <w:proofErr w:type="spellStart"/>
+      <w:r>
+        <w:rPr>
+          <w:sz w:val="24"/>
+          <w:szCs w:val="24"/>
+        </w:rPr>
+        <w:t>diambil</w:t>
+      </w:r>
+      <w:proofErr w:type="spellEnd"/>
+      <w:r>
+        <w:rPr>
+          <w:sz w:val="24"/>
+          <w:szCs w:val="24"/>
+        </w:rPr>
+        <w:t xml:space="preserve"> </w:t>
+      </w:r>
+      <w:proofErr w:type="spellStart"/>
+      <w:r>
+        <w:rPr>
+          <w:sz w:val="24"/>
+          <w:szCs w:val="24"/>
+        </w:rPr>
+        <w:t>dari</w:t>
+      </w:r>
+      <w:proofErr w:type="spellEnd"/>
+      <w:r>
+        <w:rPr>
+          <w:sz w:val="24"/>
+          <w:szCs w:val="24"/>
+        </w:rPr>
+        <w:t xml:space="preserve"> </w:t>
+      </w:r>
+      <w:proofErr w:type="spellStart"/>
+      <w:proofErr w:type="gramStart"/>
+      <w:r>
+        <w:rPr>
+          <w:sz w:val="24"/>
+          <w:szCs w:val="24"/>
+        </w:rPr>
+        <w:t>url</w:t>
+      </w:r>
+      <w:proofErr w:type="spellEnd"/>
+      <w:proofErr w:type="gramEnd"/>
+      <w:r>
+        <w:rPr>
+          <w:sz w:val="24"/>
+          <w:szCs w:val="24"/>
+        </w:rPr>
+        <w:t xml:space="preserve"> </w:t>
+      </w:r>
+      <w:proofErr w:type="spellStart"/>
+      <w:r>
+        <w:rPr>
+          <w:sz w:val="24"/>
+          <w:szCs w:val="24"/>
+        </w:rPr>
+        <w:t>menggunakan</w:t>
+      </w:r>
+      <w:proofErr w:type="spellEnd"/>
+      <w:r>
+        <w:rPr>
+          <w:sz w:val="24"/>
+          <w:szCs w:val="24"/>
+        </w:rPr>
+        <w:t xml:space="preserve"> </w:t>
+      </w:r>
+      <w:proofErr w:type="spellStart"/>
+      <w:r>
+        <w:rPr>
+          <w:sz w:val="24"/>
+          <w:szCs w:val="24"/>
+        </w:rPr>
+        <w:t>jenis</w:t>
+      </w:r>
+      <w:proofErr w:type="spellEnd"/>
+      <w:r>
+        <w:rPr>
+          <w:sz w:val="24"/>
+          <w:szCs w:val="24"/>
+        </w:rPr>
+        <w:t xml:space="preserve"> method GET.</w:t>
+      </w:r>
+    </w:p>
+    <w:p>
+      <w:pPr>
         <w:autoSpaceDE w:val="0"/>
         <w:autoSpaceDN w:val="0"/>
         <w:adjustRightInd w:val="0"/>
@@ -285,6 +462,15 @@
           <w:szCs w:val="24"/>
         </w:rPr>
       </w:pPr>
+      <w:r>
+        <w:rPr>
+          <w:rFonts w:ascii="Calibri" w:hAnsi="Calibri" w:cs="Calibri"/>
+          <w:color w:val="000000"/>
+          <w:sz w:val="24"/>
+          <w:szCs w:val="24"/>
+        </w:rPr>
+        <w:t>-------------------------------------------------------------------------------------------------------------------------------</w:t>
+      </w:r>
     </w:p>
     <w:p>
       <w:pPr>
@@ -304,35 +490,62 @@
           <w:rPr>
             <w:rStyle w:val="Hyperlink"/>
             <w:rFonts w:ascii="Calibri" w:hAnsi="Calibri" w:cs="Calibri"/>
+            <w:color w:val="5B9BD5" w:themeColor="accent1"/>
             <w:sz w:val="24"/>
             <w:szCs w:val="24"/>
           </w:rPr>
-          <w:t>http://localhost:8080/movie/add?id=1&amp;title=Marvel&amp;genre=Action&amp;budget=50000000</w:t>
+          <w:t>http://localhost:8080/movi</w:t>
+        </w:r>
+        <w:r>
+          <w:rPr>
+            <w:rStyle w:val="Hyperlink"/>
+            <w:rFonts w:ascii="Calibri" w:hAnsi="Calibri" w:cs="Calibri"/>
+            <w:color w:val="5B9BD5" w:themeColor="accent1"/>
+            <w:sz w:val="24"/>
+            <w:szCs w:val="24"/>
+          </w:rPr>
+          <w:t>e</w:t>
+        </w:r>
+        <w:r>
+          <w:rPr>
+            <w:rStyle w:val="Hyperlink"/>
+            <w:rFonts w:ascii="Calibri" w:hAnsi="Calibri" w:cs="Calibri"/>
+            <w:color w:val="5B9BD5" w:themeColor="accent1"/>
+            <w:sz w:val="24"/>
+            <w:szCs w:val="24"/>
+          </w:rPr>
+          <w:t>/add?id=1&amp;title=Marvel</w:t>
+        </w:r>
+        <w:r>
+          <w:rPr>
+            <w:rStyle w:val="Hyperlink"/>
+            <w:rFonts w:ascii="Calibri" w:hAnsi="Calibri" w:cs="Calibri"/>
+            <w:color w:val="5B9BD5" w:themeColor="accent1"/>
+            <w:sz w:val="24"/>
+            <w:szCs w:val="24"/>
+          </w:rPr>
+          <w:t>&amp;</w:t>
+        </w:r>
+        <w:r>
+          <w:rPr>
+            <w:rStyle w:val="Hyperlink"/>
+            <w:rFonts w:ascii="Calibri" w:hAnsi="Calibri" w:cs="Calibri"/>
+            <w:color w:val="5B9BD5" w:themeColor="accent1"/>
+            <w:sz w:val="24"/>
+            <w:szCs w:val="24"/>
+          </w:rPr>
+          <w:t>genre=Action&amp;budget=50000000</w:t>
         </w:r>
       </w:hyperlink>
       <w:r>
         <w:rPr>
           <w:rFonts w:ascii="Calibri" w:hAnsi="Calibri" w:cs="Calibri"/>
-          <w:color w:val="000000"/>
-          <w:sz w:val="24"/>
-          <w:szCs w:val="24"/>
-        </w:rPr>
-        <w:t xml:space="preserve"> </w:t>
-      </w:r>
-    </w:p>
-    <w:p>
-      <w:pPr>
-        <w:autoSpaceDE w:val="0"/>
-        <w:autoSpaceDN w:val="0"/>
-        <w:adjustRightInd w:val="0"/>
-        <w:spacing w:after="0" w:line="240" w:lineRule="auto"/>
-        <w:rPr>
-          <w:rFonts w:ascii="Calibri" w:hAnsi="Calibri" w:cs="Calibri"/>
-          <w:color w:val="000000"/>
-          <w:sz w:val="24"/>
-          <w:szCs w:val="24"/>
-        </w:rPr>
-      </w:pPr>
+          <w:color w:val="5B9BD5" w:themeColor="accent1"/>
+          <w:sz w:val="24"/>
+          <w:szCs w:val="24"/>
+        </w:rPr>
+        <w:t xml:space="preserve"> </w:t>
+      </w:r>
     </w:p>
     <w:p>
       <w:pPr>
@@ -516,6 +729,7 @@
     </w:p>
     <w:p>
       <w:pPr>
+        <w:jc w:val="center"/>
         <w:rPr>
           <w:sz w:val="24"/>
           <w:szCs w:val="24"/>
@@ -530,7 +744,7 @@
         <w:drawing>
           <wp:inline distT="0" distB="0" distL="0" distR="0" wp14:anchorId="27E87EAB" wp14:editId="2E20C28A">
             <wp:extent cx="5943600" cy="2637790"/>
-            <wp:effectExtent l="0" t="0" r="0" b="0"/>
+            <wp:effectExtent l="152400" t="152400" r="361950" b="353060"/>
             <wp:docPr id="2" name="Picture 2"/>
             <wp:cNvGraphicFramePr>
               <a:graphicFrameLocks xmlns:a="http://schemas.openxmlformats.org/drawingml/2006/main" noChangeAspect="1"/>
@@ -556,6 +770,16 @@
                     <a:prstGeom prst="rect">
                       <a:avLst/>
                     </a:prstGeom>
+                    <a:ln>
+                      <a:noFill/>
+                    </a:ln>
+                    <a:effectLst>
+                      <a:outerShdw blurRad="292100" dist="139700" dir="2700000" algn="tl" rotWithShape="0">
+                        <a:srgbClr val="333333">
+                          <a:alpha val="65000"/>
+                        </a:srgbClr>
+                      </a:outerShdw>
+                    </a:effectLst>
                   </pic:spPr>
                 </pic:pic>
               </a:graphicData>
@@ -566,11 +790,243 @@
     </w:p>
     <w:p>
       <w:pPr>
-        <w:rPr>
-          <w:sz w:val="24"/>
-          <w:szCs w:val="24"/>
-        </w:rPr>
-      </w:pPr>
+        <w:jc w:val="both"/>
+        <w:rPr>
+          <w:sz w:val="24"/>
+          <w:szCs w:val="24"/>
+        </w:rPr>
+      </w:pPr>
+      <w:r>
+        <w:rPr>
+          <w:sz w:val="24"/>
+          <w:szCs w:val="24"/>
+        </w:rPr>
+        <w:t xml:space="preserve">Data / </w:t>
+      </w:r>
+      <w:proofErr w:type="spellStart"/>
+      <w:r>
+        <w:rPr>
+          <w:sz w:val="24"/>
+          <w:szCs w:val="24"/>
+        </w:rPr>
+        <w:t>Pembuatan</w:t>
+      </w:r>
+      <w:proofErr w:type="spellEnd"/>
+      <w:r>
+        <w:rPr>
+          <w:sz w:val="24"/>
+          <w:szCs w:val="24"/>
+        </w:rPr>
+        <w:t xml:space="preserve"> </w:t>
+      </w:r>
+      <w:proofErr w:type="spellStart"/>
+      <w:r>
+        <w:rPr>
+          <w:sz w:val="24"/>
+          <w:szCs w:val="24"/>
+        </w:rPr>
+        <w:t>objek</w:t>
+      </w:r>
+      <w:proofErr w:type="spellEnd"/>
+      <w:r>
+        <w:rPr>
+          <w:sz w:val="24"/>
+          <w:szCs w:val="24"/>
+        </w:rPr>
+        <w:t xml:space="preserve"> movie </w:t>
+      </w:r>
+      <w:proofErr w:type="spellStart"/>
+      <w:r>
+        <w:rPr>
+          <w:sz w:val="24"/>
+          <w:szCs w:val="24"/>
+        </w:rPr>
+        <w:t>gagal</w:t>
+      </w:r>
+      <w:proofErr w:type="spellEnd"/>
+      <w:r>
+        <w:rPr>
+          <w:sz w:val="24"/>
+          <w:szCs w:val="24"/>
+        </w:rPr>
+        <w:t xml:space="preserve">. </w:t>
+      </w:r>
+      <w:proofErr w:type="spellStart"/>
+      <w:r>
+        <w:rPr>
+          <w:sz w:val="24"/>
+          <w:szCs w:val="24"/>
+        </w:rPr>
+        <w:t>Aattribute</w:t>
+      </w:r>
+      <w:proofErr w:type="spellEnd"/>
+      <w:r>
+        <w:rPr>
+          <w:sz w:val="24"/>
+          <w:szCs w:val="24"/>
+        </w:rPr>
+        <w:t xml:space="preserve"> yang </w:t>
+      </w:r>
+      <w:proofErr w:type="spellStart"/>
+      <w:r>
+        <w:rPr>
+          <w:sz w:val="24"/>
+          <w:szCs w:val="24"/>
+        </w:rPr>
+        <w:t>diperlukan</w:t>
+      </w:r>
+      <w:proofErr w:type="spellEnd"/>
+      <w:r>
+        <w:rPr>
+          <w:sz w:val="24"/>
+          <w:szCs w:val="24"/>
+        </w:rPr>
+        <w:t xml:space="preserve"> </w:t>
+      </w:r>
+      <w:proofErr w:type="spellStart"/>
+      <w:r>
+        <w:rPr>
+          <w:sz w:val="24"/>
+          <w:szCs w:val="24"/>
+        </w:rPr>
+        <w:t>oleh</w:t>
+      </w:r>
+      <w:proofErr w:type="spellEnd"/>
+      <w:r>
+        <w:rPr>
+          <w:sz w:val="24"/>
+          <w:szCs w:val="24"/>
+        </w:rPr>
+        <w:t xml:space="preserve"> constructor </w:t>
+      </w:r>
+      <w:proofErr w:type="spellStart"/>
+      <w:r>
+        <w:rPr>
+          <w:sz w:val="24"/>
+          <w:szCs w:val="24"/>
+        </w:rPr>
+        <w:t>kurang</w:t>
+      </w:r>
+      <w:proofErr w:type="spellEnd"/>
+      <w:r>
+        <w:rPr>
+          <w:sz w:val="24"/>
+          <w:szCs w:val="24"/>
+        </w:rPr>
+        <w:t xml:space="preserve"> </w:t>
+      </w:r>
+      <w:proofErr w:type="spellStart"/>
+      <w:r>
+        <w:rPr>
+          <w:sz w:val="24"/>
+          <w:szCs w:val="24"/>
+        </w:rPr>
+        <w:t>satu</w:t>
+      </w:r>
+      <w:proofErr w:type="spellEnd"/>
+      <w:r>
+        <w:rPr>
+          <w:sz w:val="24"/>
+          <w:szCs w:val="24"/>
+        </w:rPr>
+        <w:t xml:space="preserve">, </w:t>
+      </w:r>
+      <w:proofErr w:type="spellStart"/>
+      <w:r>
+        <w:rPr>
+          <w:sz w:val="24"/>
+          <w:szCs w:val="24"/>
+        </w:rPr>
+        <w:t>yaitu</w:t>
+      </w:r>
+      <w:proofErr w:type="spellEnd"/>
+      <w:r>
+        <w:rPr>
+          <w:sz w:val="24"/>
+          <w:szCs w:val="24"/>
+        </w:rPr>
+        <w:t xml:space="preserve"> duration, </w:t>
+      </w:r>
+      <w:proofErr w:type="spellStart"/>
+      <w:r>
+        <w:rPr>
+          <w:sz w:val="24"/>
+          <w:szCs w:val="24"/>
+        </w:rPr>
+        <w:t>sehingga</w:t>
+      </w:r>
+      <w:proofErr w:type="spellEnd"/>
+      <w:r>
+        <w:rPr>
+          <w:sz w:val="24"/>
+          <w:szCs w:val="24"/>
+        </w:rPr>
+        <w:t xml:space="preserve"> </w:t>
+      </w:r>
+      <w:proofErr w:type="spellStart"/>
+      <w:r>
+        <w:rPr>
+          <w:sz w:val="24"/>
+          <w:szCs w:val="24"/>
+        </w:rPr>
+        <w:t>menyebabkan</w:t>
+      </w:r>
+      <w:proofErr w:type="spellEnd"/>
+      <w:r>
+        <w:rPr>
+          <w:sz w:val="24"/>
+          <w:szCs w:val="24"/>
+        </w:rPr>
+        <w:t xml:space="preserve"> error </w:t>
+      </w:r>
+      <w:proofErr w:type="spellStart"/>
+      <w:r>
+        <w:rPr>
+          <w:sz w:val="24"/>
+          <w:szCs w:val="24"/>
+        </w:rPr>
+        <w:t>dalam</w:t>
+      </w:r>
+      <w:proofErr w:type="spellEnd"/>
+      <w:r>
+        <w:rPr>
+          <w:sz w:val="24"/>
+          <w:szCs w:val="24"/>
+        </w:rPr>
+        <w:t xml:space="preserve"> </w:t>
+      </w:r>
+      <w:proofErr w:type="spellStart"/>
+      <w:r>
+        <w:rPr>
+          <w:sz w:val="24"/>
+          <w:szCs w:val="24"/>
+        </w:rPr>
+        <w:t>iniate</w:t>
+      </w:r>
+      <w:proofErr w:type="spellEnd"/>
+      <w:r>
+        <w:rPr>
+          <w:sz w:val="24"/>
+          <w:szCs w:val="24"/>
+        </w:rPr>
+        <w:t xml:space="preserve"> </w:t>
+      </w:r>
+      <w:proofErr w:type="spellStart"/>
+      <w:r>
+        <w:rPr>
+          <w:sz w:val="24"/>
+          <w:szCs w:val="24"/>
+        </w:rPr>
+        <w:t>objek</w:t>
+      </w:r>
+      <w:proofErr w:type="spellEnd"/>
+      <w:r>
+        <w:rPr>
+          <w:sz w:val="24"/>
+          <w:szCs w:val="24"/>
+        </w:rPr>
+        <w:t>.</w:t>
+      </w:r>
     </w:p>
     <w:p>
       <w:pPr>
@@ -602,31 +1058,260 @@
     </w:p>
     <w:p>
       <w:pPr>
+        <w:pStyle w:val="ListParagraph"/>
+        <w:numPr>
+          <w:ilvl w:val="0"/>
+          <w:numId w:val="8"/>
+        </w:numPr>
         <w:autoSpaceDE w:val="0"/>
         <w:autoSpaceDN w:val="0"/>
         <w:adjustRightInd w:val="0"/>
         <w:spacing w:after="0" w:line="240" w:lineRule="auto"/>
-        <w:rPr>
-          <w:rFonts w:ascii="Calibri" w:hAnsi="Calibri" w:cs="Calibri"/>
-          <w:color w:val="000000"/>
-          <w:sz w:val="24"/>
-          <w:szCs w:val="24"/>
-        </w:rPr>
-      </w:pPr>
-    </w:p>
-    <w:p>
-      <w:pPr>
+        <w:ind w:left="450"/>
+        <w:rPr>
+          <w:rFonts w:ascii="Calibri" w:hAnsi="Calibri" w:cs="Calibri"/>
+          <w:color w:val="0462C1"/>
+          <w:sz w:val="24"/>
+        </w:rPr>
+      </w:pPr>
+      <w:r>
+        <w:rPr>
+          <w:rFonts w:ascii="Calibri" w:hAnsi="Calibri" w:cs="Calibri"/>
+          <w:color w:val="0462C1"/>
+          <w:sz w:val="24"/>
+        </w:rPr>
+        <w:t xml:space="preserve">http://localhost:8080/movie/add?id=2&amp;title=Dilan&amp;genre=Romance&amp;budget=10000000&amp;duration=110 </w:t>
+      </w:r>
+    </w:p>
+    <w:p>
+      <w:pPr>
+        <w:pStyle w:val="ListParagraph"/>
+        <w:numPr>
+          <w:ilvl w:val="0"/>
+          <w:numId w:val="8"/>
+        </w:numPr>
         <w:autoSpaceDE w:val="0"/>
         <w:autoSpaceDN w:val="0"/>
         <w:adjustRightInd w:val="0"/>
         <w:spacing w:after="0" w:line="240" w:lineRule="auto"/>
-        <w:rPr>
-          <w:rFonts w:ascii="Calibri" w:hAnsi="Calibri" w:cs="Calibri"/>
-          <w:color w:val="000000"/>
-          <w:sz w:val="24"/>
-          <w:szCs w:val="24"/>
-        </w:rPr>
-      </w:pPr>
+        <w:ind w:left="450"/>
+        <w:rPr>
+          <w:rFonts w:ascii="Calibri" w:hAnsi="Calibri" w:cs="Calibri"/>
+          <w:color w:val="0462C1"/>
+          <w:sz w:val="24"/>
+          <w:szCs w:val="24"/>
+        </w:rPr>
+      </w:pPr>
+      <w:r>
+        <w:rPr>
+          <w:rFonts w:ascii="Calibri" w:hAnsi="Calibri" w:cs="Calibri"/>
+          <w:color w:val="0462C1"/>
+          <w:sz w:val="24"/>
+          <w:szCs w:val="24"/>
+        </w:rPr>
+        <w:t xml:space="preserve">http://localhost:8080/movie/view?id=2 </w:t>
+      </w:r>
+    </w:p>
+    <w:p>
+      <w:pPr>
+        <w:rPr>
+          <w:rFonts w:ascii="Calibri" w:hAnsi="Calibri" w:cs="Calibri"/>
+          <w:b/>
+          <w:sz w:val="24"/>
+          <w:szCs w:val="24"/>
+        </w:rPr>
+      </w:pPr>
+      <w:r>
+        <w:rPr>
+          <w:rFonts w:ascii="Calibri" w:hAnsi="Calibri" w:cs="Calibri"/>
+          <w:b/>
+          <w:sz w:val="24"/>
+          <w:szCs w:val="24"/>
+        </w:rPr>
+        <w:t xml:space="preserve">Q3: </w:t>
+      </w:r>
+      <w:proofErr w:type="spellStart"/>
+      <w:r>
+        <w:rPr>
+          <w:rFonts w:ascii="Calibri" w:hAnsi="Calibri" w:cs="Calibri"/>
+          <w:b/>
+          <w:sz w:val="24"/>
+          <w:szCs w:val="24"/>
+        </w:rPr>
+        <w:t>Apakah</w:t>
+      </w:r>
+      <w:proofErr w:type="spellEnd"/>
+      <w:r>
+        <w:rPr>
+          <w:rFonts w:ascii="Calibri" w:hAnsi="Calibri" w:cs="Calibri"/>
+          <w:b/>
+          <w:sz w:val="24"/>
+          <w:szCs w:val="24"/>
+        </w:rPr>
+        <w:t xml:space="preserve"> data movie </w:t>
+      </w:r>
+      <w:proofErr w:type="spellStart"/>
+      <w:r>
+        <w:rPr>
+          <w:rFonts w:ascii="Calibri" w:hAnsi="Calibri" w:cs="Calibri"/>
+          <w:b/>
+          <w:sz w:val="24"/>
+          <w:szCs w:val="24"/>
+        </w:rPr>
+        <w:t>tersebut</w:t>
+      </w:r>
+      <w:proofErr w:type="spellEnd"/>
+      <w:r>
+        <w:rPr>
+          <w:rFonts w:ascii="Calibri" w:hAnsi="Calibri" w:cs="Calibri"/>
+          <w:b/>
+          <w:sz w:val="24"/>
+          <w:szCs w:val="24"/>
+        </w:rPr>
+        <w:t xml:space="preserve"> </w:t>
+      </w:r>
+      <w:proofErr w:type="spellStart"/>
+      <w:r>
+        <w:rPr>
+          <w:rFonts w:ascii="Calibri" w:hAnsi="Calibri" w:cs="Calibri"/>
+          <w:b/>
+          <w:sz w:val="24"/>
+          <w:szCs w:val="24"/>
+        </w:rPr>
+        <w:t>muncul</w:t>
+      </w:r>
+      <w:proofErr w:type="spellEnd"/>
+      <w:r>
+        <w:rPr>
+          <w:rFonts w:ascii="Calibri" w:hAnsi="Calibri" w:cs="Calibri"/>
+          <w:b/>
+          <w:sz w:val="24"/>
+          <w:szCs w:val="24"/>
+        </w:rPr>
+        <w:t xml:space="preserve">? </w:t>
+      </w:r>
+      <w:proofErr w:type="spellStart"/>
+      <w:r>
+        <w:rPr>
+          <w:rFonts w:ascii="Calibri" w:hAnsi="Calibri" w:cs="Calibri"/>
+          <w:b/>
+          <w:sz w:val="24"/>
+          <w:szCs w:val="24"/>
+        </w:rPr>
+        <w:t>Jelaskan</w:t>
+      </w:r>
+      <w:proofErr w:type="spellEnd"/>
+      <w:r>
+        <w:rPr>
+          <w:rFonts w:ascii="Calibri" w:hAnsi="Calibri" w:cs="Calibri"/>
+          <w:b/>
+          <w:sz w:val="24"/>
+          <w:szCs w:val="24"/>
+        </w:rPr>
+        <w:t xml:space="preserve"> </w:t>
+      </w:r>
+      <w:proofErr w:type="spellStart"/>
+      <w:proofErr w:type="gramStart"/>
+      <w:r>
+        <w:rPr>
+          <w:rFonts w:ascii="Calibri" w:hAnsi="Calibri" w:cs="Calibri"/>
+          <w:b/>
+          <w:sz w:val="24"/>
+          <w:szCs w:val="24"/>
+        </w:rPr>
+        <w:t>apa</w:t>
+      </w:r>
+      <w:proofErr w:type="spellEnd"/>
+      <w:proofErr w:type="gramEnd"/>
+      <w:r>
+        <w:rPr>
+          <w:rFonts w:ascii="Calibri" w:hAnsi="Calibri" w:cs="Calibri"/>
+          <w:b/>
+          <w:sz w:val="24"/>
+          <w:szCs w:val="24"/>
+        </w:rPr>
+        <w:t xml:space="preserve"> yang </w:t>
+      </w:r>
+      <w:proofErr w:type="spellStart"/>
+      <w:r>
+        <w:rPr>
+          <w:rFonts w:ascii="Calibri" w:hAnsi="Calibri" w:cs="Calibri"/>
+          <w:b/>
+          <w:sz w:val="24"/>
+          <w:szCs w:val="24"/>
+        </w:rPr>
+        <w:t>terjadi</w:t>
+      </w:r>
+      <w:proofErr w:type="spellEnd"/>
+      <w:r>
+        <w:rPr>
+          <w:rFonts w:ascii="Calibri" w:hAnsi="Calibri" w:cs="Calibri"/>
+          <w:b/>
+          <w:sz w:val="24"/>
+          <w:szCs w:val="24"/>
+        </w:rPr>
+        <w:t xml:space="preserve"> (</w:t>
+      </w:r>
+      <w:proofErr w:type="spellStart"/>
+      <w:r>
+        <w:rPr>
+          <w:rFonts w:ascii="Calibri" w:hAnsi="Calibri" w:cs="Calibri"/>
+          <w:b/>
+          <w:sz w:val="24"/>
+          <w:szCs w:val="24"/>
+        </w:rPr>
+        <w:t>lengkapi</w:t>
+      </w:r>
+      <w:proofErr w:type="spellEnd"/>
+      <w:r>
+        <w:rPr>
+          <w:rFonts w:ascii="Calibri" w:hAnsi="Calibri" w:cs="Calibri"/>
+          <w:b/>
+          <w:sz w:val="24"/>
+          <w:szCs w:val="24"/>
+        </w:rPr>
+        <w:t xml:space="preserve"> </w:t>
+      </w:r>
+      <w:proofErr w:type="spellStart"/>
+      <w:r>
+        <w:rPr>
+          <w:rFonts w:ascii="Calibri" w:hAnsi="Calibri" w:cs="Calibri"/>
+          <w:b/>
+          <w:sz w:val="24"/>
+          <w:szCs w:val="24"/>
+        </w:rPr>
+        <w:t>dengan</w:t>
+      </w:r>
+      <w:proofErr w:type="spellEnd"/>
+      <w:r>
+        <w:rPr>
+          <w:rFonts w:ascii="Calibri" w:hAnsi="Calibri" w:cs="Calibri"/>
+          <w:b/>
+          <w:sz w:val="24"/>
+          <w:szCs w:val="24"/>
+        </w:rPr>
+        <w:t xml:space="preserve"> </w:t>
+      </w:r>
+      <w:r>
+        <w:rPr>
+          <w:rFonts w:ascii="Calibri" w:hAnsi="Calibri" w:cs="Calibri"/>
+          <w:b/>
+          <w:i/>
+          <w:iCs/>
+          <w:sz w:val="24"/>
+          <w:szCs w:val="24"/>
+        </w:rPr>
+        <w:t>screen capture</w:t>
+      </w:r>
+      <w:r>
+        <w:rPr>
+          <w:rFonts w:ascii="Calibri" w:hAnsi="Calibri" w:cs="Calibri"/>
+          <w:b/>
+          <w:sz w:val="24"/>
+          <w:szCs w:val="24"/>
+        </w:rPr>
+        <w:t>).</w:t>
+      </w:r>
     </w:p>
     <w:p>
       <w:pPr>
@@ -648,301 +1333,7 @@
         <w:autoSpaceDN w:val="0"/>
         <w:adjustRightInd w:val="0"/>
         <w:spacing w:after="0" w:line="240" w:lineRule="auto"/>
-        <w:rPr>
-          <w:rFonts w:ascii="Calibri" w:hAnsi="Calibri" w:cs="Calibri"/>
-          <w:color w:val="000000"/>
-          <w:sz w:val="24"/>
-          <w:szCs w:val="24"/>
-        </w:rPr>
-      </w:pPr>
-    </w:p>
-    <w:p>
-      <w:pPr>
-        <w:autoSpaceDE w:val="0"/>
-        <w:autoSpaceDN w:val="0"/>
-        <w:adjustRightInd w:val="0"/>
-        <w:spacing w:after="0" w:line="240" w:lineRule="auto"/>
-        <w:rPr>
-          <w:rFonts w:ascii="Calibri" w:hAnsi="Calibri" w:cs="Calibri"/>
-          <w:color w:val="000000"/>
-          <w:sz w:val="24"/>
-          <w:szCs w:val="24"/>
-        </w:rPr>
-      </w:pPr>
-    </w:p>
-    <w:p>
-      <w:pPr>
-        <w:autoSpaceDE w:val="0"/>
-        <w:autoSpaceDN w:val="0"/>
-        <w:adjustRightInd w:val="0"/>
-        <w:spacing w:after="0" w:line="240" w:lineRule="auto"/>
-        <w:rPr>
-          <w:rFonts w:ascii="Calibri" w:hAnsi="Calibri" w:cs="Calibri"/>
-          <w:color w:val="000000"/>
-          <w:sz w:val="24"/>
-          <w:szCs w:val="24"/>
-        </w:rPr>
-      </w:pPr>
-    </w:p>
-    <w:p>
-      <w:pPr>
-        <w:autoSpaceDE w:val="0"/>
-        <w:autoSpaceDN w:val="0"/>
-        <w:adjustRightInd w:val="0"/>
-        <w:spacing w:after="0" w:line="240" w:lineRule="auto"/>
-        <w:rPr>
-          <w:rFonts w:ascii="Calibri" w:hAnsi="Calibri" w:cs="Calibri"/>
-          <w:color w:val="000000"/>
-          <w:sz w:val="24"/>
-          <w:szCs w:val="24"/>
-        </w:rPr>
-      </w:pPr>
-    </w:p>
-    <w:p>
-      <w:pPr>
-        <w:autoSpaceDE w:val="0"/>
-        <w:autoSpaceDN w:val="0"/>
-        <w:adjustRightInd w:val="0"/>
-        <w:spacing w:after="0" w:line="240" w:lineRule="auto"/>
-        <w:rPr>
-          <w:rFonts w:ascii="Calibri" w:hAnsi="Calibri" w:cs="Calibri"/>
-          <w:color w:val="0462C1"/>
-          <w:sz w:val="24"/>
-          <w:szCs w:val="24"/>
-        </w:rPr>
-      </w:pPr>
-      <w:r>
-        <w:rPr>
-          <w:rFonts w:ascii="Calibri" w:hAnsi="Calibri" w:cs="Calibri"/>
-          <w:color w:val="0462C1"/>
-          <w:sz w:val="24"/>
-          <w:szCs w:val="24"/>
-        </w:rPr>
-        <w:t xml:space="preserve">http://localhost:8080/movie/view?id=2 </w:t>
-      </w:r>
-    </w:p>
-    <w:p>
-      <w:pPr>
-        <w:autoSpaceDE w:val="0"/>
-        <w:autoSpaceDN w:val="0"/>
-        <w:adjustRightInd w:val="0"/>
-        <w:spacing w:after="0" w:line="240" w:lineRule="auto"/>
-        <w:rPr>
-          <w:rFonts w:ascii="Calibri" w:hAnsi="Calibri" w:cs="Calibri"/>
-          <w:b/>
-          <w:color w:val="0462C1"/>
-          <w:sz w:val="24"/>
-          <w:szCs w:val="24"/>
-        </w:rPr>
-      </w:pPr>
-    </w:p>
-    <w:p>
-      <w:pPr>
-        <w:rPr>
-          <w:rFonts w:ascii="Calibri" w:hAnsi="Calibri" w:cs="Calibri"/>
-          <w:b/>
-          <w:sz w:val="24"/>
-          <w:szCs w:val="24"/>
-        </w:rPr>
-      </w:pPr>
-      <w:r>
-        <w:rPr>
-          <w:rFonts w:ascii="Calibri" w:hAnsi="Calibri" w:cs="Calibri"/>
-          <w:b/>
-          <w:sz w:val="24"/>
-          <w:szCs w:val="24"/>
-        </w:rPr>
-        <w:t xml:space="preserve">Q3: </w:t>
-      </w:r>
-      <w:proofErr w:type="spellStart"/>
-      <w:r>
-        <w:rPr>
-          <w:rFonts w:ascii="Calibri" w:hAnsi="Calibri" w:cs="Calibri"/>
-          <w:b/>
-          <w:sz w:val="24"/>
-          <w:szCs w:val="24"/>
-        </w:rPr>
-        <w:t>Apakah</w:t>
-      </w:r>
-      <w:proofErr w:type="spellEnd"/>
-      <w:r>
-        <w:rPr>
-          <w:rFonts w:ascii="Calibri" w:hAnsi="Calibri" w:cs="Calibri"/>
-          <w:b/>
-          <w:sz w:val="24"/>
-          <w:szCs w:val="24"/>
-        </w:rPr>
-        <w:t xml:space="preserve"> data movie </w:t>
-      </w:r>
-      <w:proofErr w:type="spellStart"/>
-      <w:r>
-        <w:rPr>
-          <w:rFonts w:ascii="Calibri" w:hAnsi="Calibri" w:cs="Calibri"/>
-          <w:b/>
-          <w:sz w:val="24"/>
-          <w:szCs w:val="24"/>
-        </w:rPr>
-        <w:t>tersebut</w:t>
-      </w:r>
-      <w:proofErr w:type="spellEnd"/>
-      <w:r>
-        <w:rPr>
-          <w:rFonts w:ascii="Calibri" w:hAnsi="Calibri" w:cs="Calibri"/>
-          <w:b/>
-          <w:sz w:val="24"/>
-          <w:szCs w:val="24"/>
-        </w:rPr>
-        <w:t xml:space="preserve"> </w:t>
-      </w:r>
-      <w:proofErr w:type="spellStart"/>
-      <w:r>
-        <w:rPr>
-          <w:rFonts w:ascii="Calibri" w:hAnsi="Calibri" w:cs="Calibri"/>
-          <w:b/>
-          <w:sz w:val="24"/>
-          <w:szCs w:val="24"/>
-        </w:rPr>
-        <w:t>muncul</w:t>
-      </w:r>
-      <w:proofErr w:type="spellEnd"/>
-      <w:r>
-        <w:rPr>
-          <w:rFonts w:ascii="Calibri" w:hAnsi="Calibri" w:cs="Calibri"/>
-          <w:b/>
-          <w:sz w:val="24"/>
-          <w:szCs w:val="24"/>
-        </w:rPr>
-        <w:t xml:space="preserve">? </w:t>
-      </w:r>
-      <w:proofErr w:type="spellStart"/>
-      <w:r>
-        <w:rPr>
-          <w:rFonts w:ascii="Calibri" w:hAnsi="Calibri" w:cs="Calibri"/>
-          <w:b/>
-          <w:sz w:val="24"/>
-          <w:szCs w:val="24"/>
-        </w:rPr>
-        <w:t>Jelaskan</w:t>
-      </w:r>
-      <w:proofErr w:type="spellEnd"/>
-      <w:r>
-        <w:rPr>
-          <w:rFonts w:ascii="Calibri" w:hAnsi="Calibri" w:cs="Calibri"/>
-          <w:b/>
-          <w:sz w:val="24"/>
-          <w:szCs w:val="24"/>
-        </w:rPr>
-        <w:t xml:space="preserve"> </w:t>
-      </w:r>
-      <w:proofErr w:type="spellStart"/>
-      <w:proofErr w:type="gramStart"/>
-      <w:r>
-        <w:rPr>
-          <w:rFonts w:ascii="Calibri" w:hAnsi="Calibri" w:cs="Calibri"/>
-          <w:b/>
-          <w:sz w:val="24"/>
-          <w:szCs w:val="24"/>
-        </w:rPr>
-        <w:t>apa</w:t>
-      </w:r>
-      <w:proofErr w:type="spellEnd"/>
-      <w:proofErr w:type="gramEnd"/>
-      <w:r>
-        <w:rPr>
-          <w:rFonts w:ascii="Calibri" w:hAnsi="Calibri" w:cs="Calibri"/>
-          <w:b/>
-          <w:sz w:val="24"/>
-          <w:szCs w:val="24"/>
-        </w:rPr>
-        <w:t xml:space="preserve"> yang </w:t>
-      </w:r>
-      <w:proofErr w:type="spellStart"/>
-      <w:r>
-        <w:rPr>
-          <w:rFonts w:ascii="Calibri" w:hAnsi="Calibri" w:cs="Calibri"/>
-          <w:b/>
-          <w:sz w:val="24"/>
-          <w:szCs w:val="24"/>
-        </w:rPr>
-        <w:t>terjadi</w:t>
-      </w:r>
-      <w:proofErr w:type="spellEnd"/>
-      <w:r>
-        <w:rPr>
-          <w:rFonts w:ascii="Calibri" w:hAnsi="Calibri" w:cs="Calibri"/>
-          <w:b/>
-          <w:sz w:val="24"/>
-          <w:szCs w:val="24"/>
-        </w:rPr>
-        <w:t xml:space="preserve"> (</w:t>
-      </w:r>
-      <w:proofErr w:type="spellStart"/>
-      <w:r>
-        <w:rPr>
-          <w:rFonts w:ascii="Calibri" w:hAnsi="Calibri" w:cs="Calibri"/>
-          <w:b/>
-          <w:sz w:val="24"/>
-          <w:szCs w:val="24"/>
-        </w:rPr>
-        <w:t>lengkapi</w:t>
-      </w:r>
-      <w:proofErr w:type="spellEnd"/>
-      <w:r>
-        <w:rPr>
-          <w:rFonts w:ascii="Calibri" w:hAnsi="Calibri" w:cs="Calibri"/>
-          <w:b/>
-          <w:sz w:val="24"/>
-          <w:szCs w:val="24"/>
-        </w:rPr>
-        <w:t xml:space="preserve"> </w:t>
-      </w:r>
-      <w:proofErr w:type="spellStart"/>
-      <w:r>
-        <w:rPr>
-          <w:rFonts w:ascii="Calibri" w:hAnsi="Calibri" w:cs="Calibri"/>
-          <w:b/>
-          <w:sz w:val="24"/>
-          <w:szCs w:val="24"/>
-        </w:rPr>
-        <w:t>dengan</w:t>
-      </w:r>
-      <w:proofErr w:type="spellEnd"/>
-      <w:r>
-        <w:rPr>
-          <w:rFonts w:ascii="Calibri" w:hAnsi="Calibri" w:cs="Calibri"/>
-          <w:b/>
-          <w:sz w:val="24"/>
-          <w:szCs w:val="24"/>
-        </w:rPr>
-        <w:t xml:space="preserve"> </w:t>
-      </w:r>
-      <w:r>
-        <w:rPr>
-          <w:rFonts w:ascii="Calibri" w:hAnsi="Calibri" w:cs="Calibri"/>
-          <w:b/>
-          <w:i/>
-          <w:iCs/>
-          <w:sz w:val="24"/>
-          <w:szCs w:val="24"/>
-        </w:rPr>
-        <w:t>screen capture</w:t>
-      </w:r>
-      <w:r>
-        <w:rPr>
-          <w:rFonts w:ascii="Calibri" w:hAnsi="Calibri" w:cs="Calibri"/>
-          <w:b/>
-          <w:sz w:val="24"/>
-          <w:szCs w:val="24"/>
-        </w:rPr>
-        <w:t>).</w:t>
-      </w:r>
-    </w:p>
-    <w:p>
-      <w:pPr>
-        <w:autoSpaceDE w:val="0"/>
-        <w:autoSpaceDN w:val="0"/>
-        <w:adjustRightInd w:val="0"/>
-        <w:spacing w:after="0" w:line="240" w:lineRule="auto"/>
+        <w:jc w:val="center"/>
         <w:rPr>
           <w:rFonts w:ascii="Calibri" w:hAnsi="Calibri" w:cs="Calibri"/>
           <w:color w:val="000000"/>
@@ -953,14 +1344,12 @@
       <w:r>
         <w:rPr>
           <w:noProof/>
-          <w:sz w:val="24"/>
-          <w:szCs w:val="24"/>
         </w:rPr>
         <w:drawing>
-          <wp:inline distT="0" distB="0" distL="0" distR="0" wp14:anchorId="0F86D875" wp14:editId="20C3C32D">
-            <wp:extent cx="3990975" cy="3476625"/>
-            <wp:effectExtent l="0" t="0" r="9525" b="9525"/>
-            <wp:docPr id="3" name="Picture 3"/>
+          <wp:inline distT="0" distB="0" distL="0" distR="0" wp14:anchorId="0BEFCA0C" wp14:editId="2756F69C">
+            <wp:extent cx="3924300" cy="3228975"/>
+            <wp:effectExtent l="152400" t="152400" r="361950" b="371475"/>
+            <wp:docPr id="6" name="Picture 6"/>
             <wp:cNvGraphicFramePr>
               <a:graphicFrameLocks xmlns:a="http://schemas.openxmlformats.org/drawingml/2006/main" noChangeAspect="1"/>
             </wp:cNvGraphicFramePr>
@@ -980,11 +1369,21 @@
                   <pic:spPr>
                     <a:xfrm>
                       <a:off x="0" y="0"/>
-                      <a:ext cx="3990975" cy="3476625"/>
+                      <a:ext cx="3924300" cy="3228975"/>
                     </a:xfrm>
                     <a:prstGeom prst="rect">
                       <a:avLst/>
                     </a:prstGeom>
+                    <a:ln>
+                      <a:noFill/>
+                    </a:ln>
+                    <a:effectLst>
+                      <a:outerShdw blurRad="292100" dist="139700" dir="2700000" algn="tl" rotWithShape="0">
+                        <a:srgbClr val="333333">
+                          <a:alpha val="65000"/>
+                        </a:srgbClr>
+                      </a:outerShdw>
+                    </a:effectLst>
                   </pic:spPr>
                 </pic:pic>
               </a:graphicData>
@@ -1001,20 +1400,11 @@
         <w:spacing w:after="0" w:line="240" w:lineRule="auto"/>
         <w:rPr>
           <w:rFonts w:ascii="Calibri" w:hAnsi="Calibri" w:cs="Calibri"/>
-          <w:color w:val="0462C1"/>
-          <w:sz w:val="24"/>
-          <w:szCs w:val="24"/>
-        </w:rPr>
-      </w:pPr>
-      <w:r>
-        <w:rPr>
-          <w:rFonts w:ascii="Calibri" w:hAnsi="Calibri" w:cs="Calibri"/>
-          <w:color w:val="0462C1"/>
-          <w:sz w:val="24"/>
-          <w:szCs w:val="24"/>
-        </w:rPr>
-        <w:t xml:space="preserve">http://localhost:8080/movie/viewall </w:t>
-      </w:r>
+          <w:color w:val="000000"/>
+          <w:sz w:val="24"/>
+          <w:szCs w:val="24"/>
+        </w:rPr>
+      </w:pPr>
     </w:p>
     <w:p>
       <w:pPr>
@@ -1022,14 +1412,537 @@
         <w:autoSpaceDN w:val="0"/>
         <w:adjustRightInd w:val="0"/>
         <w:spacing w:after="0" w:line="240" w:lineRule="auto"/>
-        <w:rPr>
-          <w:rFonts w:ascii="Calibri" w:hAnsi="Calibri" w:cs="Calibri"/>
-          <w:b/>
+        <w:jc w:val="both"/>
+        <w:rPr>
+          <w:rFonts w:ascii="Calibri" w:hAnsi="Calibri" w:cs="Calibri"/>
+          <w:color w:val="000000"/>
+          <w:sz w:val="24"/>
+          <w:szCs w:val="24"/>
+        </w:rPr>
+      </w:pPr>
+      <w:proofErr w:type="spellStart"/>
+      <w:r>
+        <w:rPr>
+          <w:rFonts w:ascii="Calibri" w:hAnsi="Calibri" w:cs="Calibri"/>
+          <w:color w:val="000000"/>
+          <w:sz w:val="24"/>
+          <w:szCs w:val="24"/>
+        </w:rPr>
+        <w:t>Muncul</w:t>
+      </w:r>
+      <w:proofErr w:type="spellEnd"/>
+      <w:r>
+        <w:rPr>
+          <w:rFonts w:ascii="Calibri" w:hAnsi="Calibri" w:cs="Calibri"/>
+          <w:color w:val="000000"/>
+          <w:sz w:val="24"/>
+          <w:szCs w:val="24"/>
+        </w:rPr>
+        <w:t xml:space="preserve">. </w:t>
+      </w:r>
+      <w:proofErr w:type="spellStart"/>
+      <w:r>
+        <w:rPr>
+          <w:rFonts w:ascii="Calibri" w:hAnsi="Calibri" w:cs="Calibri"/>
+          <w:color w:val="000000"/>
+          <w:sz w:val="24"/>
+          <w:szCs w:val="24"/>
+        </w:rPr>
+        <w:t>Dalam</w:t>
+      </w:r>
+      <w:proofErr w:type="spellEnd"/>
+      <w:r>
+        <w:rPr>
+          <w:rFonts w:ascii="Calibri" w:hAnsi="Calibri" w:cs="Calibri"/>
+          <w:color w:val="000000"/>
+          <w:sz w:val="24"/>
+          <w:szCs w:val="24"/>
+        </w:rPr>
+        <w:t xml:space="preserve"> </w:t>
+      </w:r>
+      <w:proofErr w:type="spellStart"/>
+      <w:r>
+        <w:rPr>
+          <w:rFonts w:ascii="Calibri" w:hAnsi="Calibri" w:cs="Calibri"/>
+          <w:color w:val="000000"/>
+          <w:sz w:val="24"/>
+          <w:szCs w:val="24"/>
+        </w:rPr>
+        <w:t>methodnya</w:t>
+      </w:r>
+      <w:proofErr w:type="spellEnd"/>
+      <w:r>
+        <w:rPr>
+          <w:rFonts w:ascii="Calibri" w:hAnsi="Calibri" w:cs="Calibri"/>
+          <w:color w:val="000000"/>
+          <w:sz w:val="24"/>
+          <w:szCs w:val="24"/>
+        </w:rPr>
+        <w:t xml:space="preserve">, </w:t>
+      </w:r>
+      <w:proofErr w:type="spellStart"/>
+      <w:r>
+        <w:rPr>
+          <w:rFonts w:ascii="Calibri" w:hAnsi="Calibri" w:cs="Calibri"/>
+          <w:color w:val="000000"/>
+          <w:sz w:val="24"/>
+          <w:szCs w:val="24"/>
+        </w:rPr>
+        <w:t>kita</w:t>
+      </w:r>
+      <w:proofErr w:type="spellEnd"/>
+      <w:r>
+        <w:rPr>
+          <w:rFonts w:ascii="Calibri" w:hAnsi="Calibri" w:cs="Calibri"/>
+          <w:color w:val="000000"/>
+          <w:sz w:val="24"/>
+          <w:szCs w:val="24"/>
+        </w:rPr>
+        <w:t xml:space="preserve"> </w:t>
+      </w:r>
+      <w:proofErr w:type="spellStart"/>
+      <w:r>
+        <w:rPr>
+          <w:rFonts w:ascii="Calibri" w:hAnsi="Calibri" w:cs="Calibri"/>
+          <w:color w:val="000000"/>
+          <w:sz w:val="24"/>
+          <w:szCs w:val="24"/>
+        </w:rPr>
+        <w:t>mencari</w:t>
+      </w:r>
+      <w:proofErr w:type="spellEnd"/>
+      <w:r>
+        <w:rPr>
+          <w:rFonts w:ascii="Calibri" w:hAnsi="Calibri" w:cs="Calibri"/>
+          <w:color w:val="000000"/>
+          <w:sz w:val="24"/>
+          <w:szCs w:val="24"/>
+        </w:rPr>
+        <w:t xml:space="preserve"> id yang </w:t>
+      </w:r>
+      <w:proofErr w:type="spellStart"/>
+      <w:r>
+        <w:rPr>
+          <w:rFonts w:ascii="Calibri" w:hAnsi="Calibri" w:cs="Calibri"/>
+          <w:color w:val="000000"/>
+          <w:sz w:val="24"/>
+          <w:szCs w:val="24"/>
+        </w:rPr>
+        <w:t>cocok</w:t>
+      </w:r>
+      <w:proofErr w:type="spellEnd"/>
+      <w:r>
+        <w:rPr>
+          <w:rFonts w:ascii="Calibri" w:hAnsi="Calibri" w:cs="Calibri"/>
+          <w:color w:val="000000"/>
+          <w:sz w:val="24"/>
+          <w:szCs w:val="24"/>
+        </w:rPr>
+        <w:t xml:space="preserve"> </w:t>
+      </w:r>
+      <w:proofErr w:type="spellStart"/>
+      <w:r>
+        <w:rPr>
+          <w:rFonts w:ascii="Calibri" w:hAnsi="Calibri" w:cs="Calibri"/>
+          <w:color w:val="000000"/>
+          <w:sz w:val="24"/>
+          <w:szCs w:val="24"/>
+        </w:rPr>
+        <w:t>seperti</w:t>
+      </w:r>
+      <w:proofErr w:type="spellEnd"/>
+      <w:r>
+        <w:rPr>
+          <w:rFonts w:ascii="Calibri" w:hAnsi="Calibri" w:cs="Calibri"/>
+          <w:color w:val="000000"/>
+          <w:sz w:val="24"/>
+          <w:szCs w:val="24"/>
+        </w:rPr>
+        <w:t xml:space="preserve"> yang </w:t>
+      </w:r>
+      <w:proofErr w:type="spellStart"/>
+      <w:r>
+        <w:rPr>
+          <w:rFonts w:ascii="Calibri" w:hAnsi="Calibri" w:cs="Calibri"/>
+          <w:color w:val="000000"/>
+          <w:sz w:val="24"/>
+          <w:szCs w:val="24"/>
+        </w:rPr>
+        <w:t>diminta</w:t>
+      </w:r>
+      <w:proofErr w:type="spellEnd"/>
+      <w:r>
+        <w:rPr>
+          <w:rFonts w:ascii="Calibri" w:hAnsi="Calibri" w:cs="Calibri"/>
+          <w:color w:val="000000"/>
+          <w:sz w:val="24"/>
+          <w:szCs w:val="24"/>
+        </w:rPr>
+        <w:t xml:space="preserve"> </w:t>
+      </w:r>
+      <w:proofErr w:type="spellStart"/>
+      <w:r>
+        <w:rPr>
+          <w:rFonts w:ascii="Calibri" w:hAnsi="Calibri" w:cs="Calibri"/>
+          <w:color w:val="000000"/>
+          <w:sz w:val="24"/>
+          <w:szCs w:val="24"/>
+        </w:rPr>
+        <w:t>pada</w:t>
+      </w:r>
+      <w:proofErr w:type="spellEnd"/>
+      <w:r>
+        <w:rPr>
+          <w:rFonts w:ascii="Calibri" w:hAnsi="Calibri" w:cs="Calibri"/>
+          <w:color w:val="000000"/>
+          <w:sz w:val="24"/>
+          <w:szCs w:val="24"/>
+        </w:rPr>
+        <w:t xml:space="preserve"> method GET</w:t>
+      </w:r>
+      <w:r>
+        <w:rPr>
+          <w:rFonts w:ascii="Calibri" w:hAnsi="Calibri" w:cs="Calibri"/>
+          <w:color w:val="000000"/>
+          <w:sz w:val="24"/>
+          <w:szCs w:val="24"/>
+        </w:rPr>
+        <w:t>.</w:t>
+      </w:r>
+      <w:r>
+        <w:rPr>
+          <w:rFonts w:ascii="Calibri" w:hAnsi="Calibri" w:cs="Calibri"/>
+          <w:color w:val="000000"/>
+          <w:sz w:val="24"/>
+          <w:szCs w:val="24"/>
+        </w:rPr>
+        <w:t xml:space="preserve"> </w:t>
+      </w:r>
+      <w:proofErr w:type="spellStart"/>
+      <w:r>
+        <w:rPr>
+          <w:rFonts w:ascii="Calibri" w:hAnsi="Calibri" w:cs="Calibri"/>
+          <w:color w:val="000000"/>
+          <w:sz w:val="24"/>
+          <w:szCs w:val="24"/>
+        </w:rPr>
+        <w:t>Kebetulan</w:t>
+      </w:r>
+      <w:proofErr w:type="spellEnd"/>
+      <w:r>
+        <w:rPr>
+          <w:rFonts w:ascii="Calibri" w:hAnsi="Calibri" w:cs="Calibri"/>
+          <w:color w:val="000000"/>
+          <w:sz w:val="24"/>
+          <w:szCs w:val="24"/>
+        </w:rPr>
+        <w:t xml:space="preserve"> </w:t>
+      </w:r>
+      <w:proofErr w:type="spellStart"/>
+      <w:r>
+        <w:rPr>
+          <w:rFonts w:ascii="Calibri" w:hAnsi="Calibri" w:cs="Calibri"/>
+          <w:color w:val="000000"/>
+          <w:sz w:val="24"/>
+          <w:szCs w:val="24"/>
+        </w:rPr>
+        <w:t>pada</w:t>
+      </w:r>
+      <w:proofErr w:type="spellEnd"/>
+      <w:r>
+        <w:rPr>
+          <w:rFonts w:ascii="Calibri" w:hAnsi="Calibri" w:cs="Calibri"/>
+          <w:color w:val="000000"/>
+          <w:sz w:val="24"/>
+          <w:szCs w:val="24"/>
+        </w:rPr>
+        <w:t xml:space="preserve"> </w:t>
+      </w:r>
+      <w:proofErr w:type="spellStart"/>
+      <w:r>
+        <w:rPr>
+          <w:rFonts w:ascii="Calibri" w:hAnsi="Calibri" w:cs="Calibri"/>
+          <w:color w:val="000000"/>
+          <w:sz w:val="24"/>
+          <w:szCs w:val="24"/>
+        </w:rPr>
+        <w:t>contoh</w:t>
+      </w:r>
+      <w:proofErr w:type="spellEnd"/>
+      <w:r>
+        <w:rPr>
+          <w:rFonts w:ascii="Calibri" w:hAnsi="Calibri" w:cs="Calibri"/>
+          <w:color w:val="000000"/>
+          <w:sz w:val="24"/>
+          <w:szCs w:val="24"/>
+        </w:rPr>
+        <w:t xml:space="preserve"> </w:t>
+      </w:r>
+      <w:proofErr w:type="spellStart"/>
+      <w:r>
+        <w:rPr>
+          <w:rFonts w:ascii="Calibri" w:hAnsi="Calibri" w:cs="Calibri"/>
+          <w:color w:val="000000"/>
+          <w:sz w:val="24"/>
+          <w:szCs w:val="24"/>
+        </w:rPr>
+        <w:t>ini</w:t>
+      </w:r>
+      <w:proofErr w:type="spellEnd"/>
+      <w:r>
+        <w:rPr>
+          <w:rFonts w:ascii="Calibri" w:hAnsi="Calibri" w:cs="Calibri"/>
+          <w:color w:val="000000"/>
+          <w:sz w:val="24"/>
+          <w:szCs w:val="24"/>
+        </w:rPr>
+        <w:t xml:space="preserve">, </w:t>
+      </w:r>
+      <w:proofErr w:type="spellStart"/>
+      <w:r>
+        <w:rPr>
+          <w:rFonts w:ascii="Calibri" w:hAnsi="Calibri" w:cs="Calibri"/>
+          <w:color w:val="000000"/>
+          <w:sz w:val="24"/>
+          <w:szCs w:val="24"/>
+        </w:rPr>
+        <w:t>kita</w:t>
+      </w:r>
+      <w:proofErr w:type="spellEnd"/>
+      <w:r>
+        <w:rPr>
+          <w:rFonts w:ascii="Calibri" w:hAnsi="Calibri" w:cs="Calibri"/>
+          <w:color w:val="000000"/>
+          <w:sz w:val="24"/>
+          <w:szCs w:val="24"/>
+        </w:rPr>
+        <w:t xml:space="preserve"> </w:t>
+      </w:r>
+      <w:proofErr w:type="spellStart"/>
+      <w:r>
+        <w:rPr>
+          <w:rFonts w:ascii="Calibri" w:hAnsi="Calibri" w:cs="Calibri"/>
+          <w:color w:val="000000"/>
+          <w:sz w:val="24"/>
+          <w:szCs w:val="24"/>
+        </w:rPr>
+        <w:t>memasukan</w:t>
+      </w:r>
+      <w:proofErr w:type="spellEnd"/>
+      <w:r>
+        <w:rPr>
+          <w:rFonts w:ascii="Calibri" w:hAnsi="Calibri" w:cs="Calibri"/>
+          <w:color w:val="000000"/>
+          <w:sz w:val="24"/>
+          <w:szCs w:val="24"/>
+        </w:rPr>
+        <w:t xml:space="preserve"> data movie </w:t>
+      </w:r>
+      <w:proofErr w:type="spellStart"/>
+      <w:r>
+        <w:rPr>
+          <w:rFonts w:ascii="Calibri" w:hAnsi="Calibri" w:cs="Calibri"/>
+          <w:color w:val="000000"/>
+          <w:sz w:val="24"/>
+          <w:szCs w:val="24"/>
+        </w:rPr>
+        <w:t>dengan</w:t>
+      </w:r>
+      <w:proofErr w:type="spellEnd"/>
+      <w:r>
+        <w:rPr>
+          <w:rFonts w:ascii="Calibri" w:hAnsi="Calibri" w:cs="Calibri"/>
+          <w:color w:val="000000"/>
+          <w:sz w:val="24"/>
+          <w:szCs w:val="24"/>
+        </w:rPr>
+        <w:t xml:space="preserve"> ID 2. </w:t>
+      </w:r>
+      <w:proofErr w:type="spellStart"/>
+      <w:r>
+        <w:rPr>
+          <w:rFonts w:ascii="Calibri" w:hAnsi="Calibri" w:cs="Calibri"/>
+          <w:color w:val="000000"/>
+          <w:sz w:val="24"/>
+          <w:szCs w:val="24"/>
+        </w:rPr>
+        <w:t>Jika</w:t>
+      </w:r>
+      <w:proofErr w:type="spellEnd"/>
+      <w:r>
+        <w:rPr>
+          <w:rFonts w:ascii="Calibri" w:hAnsi="Calibri" w:cs="Calibri"/>
+          <w:color w:val="000000"/>
+          <w:sz w:val="24"/>
+          <w:szCs w:val="24"/>
+        </w:rPr>
+        <w:t xml:space="preserve"> </w:t>
+      </w:r>
+      <w:proofErr w:type="spellStart"/>
+      <w:r>
+        <w:rPr>
+          <w:rFonts w:ascii="Calibri" w:hAnsi="Calibri" w:cs="Calibri"/>
+          <w:color w:val="000000"/>
+          <w:sz w:val="24"/>
+          <w:szCs w:val="24"/>
+        </w:rPr>
+        <w:t>tidak</w:t>
+      </w:r>
+      <w:proofErr w:type="spellEnd"/>
+      <w:r>
+        <w:rPr>
+          <w:rFonts w:ascii="Calibri" w:hAnsi="Calibri" w:cs="Calibri"/>
+          <w:color w:val="000000"/>
+          <w:sz w:val="24"/>
+          <w:szCs w:val="24"/>
+        </w:rPr>
+        <w:t xml:space="preserve"> </w:t>
+      </w:r>
+      <w:proofErr w:type="spellStart"/>
+      <w:r>
+        <w:rPr>
+          <w:rFonts w:ascii="Calibri" w:hAnsi="Calibri" w:cs="Calibri"/>
+          <w:color w:val="000000"/>
+          <w:sz w:val="24"/>
+          <w:szCs w:val="24"/>
+        </w:rPr>
+        <w:t>ada</w:t>
+      </w:r>
+      <w:proofErr w:type="spellEnd"/>
+      <w:r>
+        <w:rPr>
+          <w:rFonts w:ascii="Calibri" w:hAnsi="Calibri" w:cs="Calibri"/>
+          <w:color w:val="000000"/>
+          <w:sz w:val="24"/>
+          <w:szCs w:val="24"/>
+        </w:rPr>
+        <w:t xml:space="preserve"> </w:t>
+      </w:r>
+      <w:proofErr w:type="spellStart"/>
+      <w:proofErr w:type="gramStart"/>
+      <w:r>
+        <w:rPr>
+          <w:rFonts w:ascii="Calibri" w:hAnsi="Calibri" w:cs="Calibri"/>
+          <w:color w:val="000000"/>
+          <w:sz w:val="24"/>
+          <w:szCs w:val="24"/>
+        </w:rPr>
+        <w:t>akan</w:t>
+      </w:r>
+      <w:proofErr w:type="spellEnd"/>
+      <w:proofErr w:type="gramEnd"/>
+      <w:r>
+        <w:rPr>
+          <w:rFonts w:ascii="Calibri" w:hAnsi="Calibri" w:cs="Calibri"/>
+          <w:color w:val="000000"/>
+          <w:sz w:val="24"/>
+          <w:szCs w:val="24"/>
+        </w:rPr>
+        <w:t xml:space="preserve"> </w:t>
+      </w:r>
+      <w:proofErr w:type="spellStart"/>
+      <w:r>
+        <w:rPr>
+          <w:rFonts w:ascii="Calibri" w:hAnsi="Calibri" w:cs="Calibri"/>
+          <w:color w:val="000000"/>
+          <w:sz w:val="24"/>
+          <w:szCs w:val="24"/>
+        </w:rPr>
+        <w:t>memunculkan</w:t>
+      </w:r>
+      <w:proofErr w:type="spellEnd"/>
+      <w:r>
+        <w:rPr>
+          <w:rFonts w:ascii="Calibri" w:hAnsi="Calibri" w:cs="Calibri"/>
+          <w:color w:val="000000"/>
+          <w:sz w:val="24"/>
+          <w:szCs w:val="24"/>
+        </w:rPr>
+        <w:t xml:space="preserve"> error.</w:t>
+      </w:r>
+    </w:p>
+    <w:p>
+      <w:pPr>
+        <w:autoSpaceDE w:val="0"/>
+        <w:autoSpaceDN w:val="0"/>
+        <w:adjustRightInd w:val="0"/>
+        <w:spacing w:after="0" w:line="240" w:lineRule="auto"/>
+        <w:rPr>
+          <w:rFonts w:ascii="Calibri" w:hAnsi="Calibri" w:cs="Calibri"/>
+          <w:color w:val="000000"/>
+          <w:sz w:val="24"/>
+          <w:szCs w:val="24"/>
+        </w:rPr>
+      </w:pPr>
+      <w:r>
+        <w:rPr>
+          <w:rFonts w:ascii="Calibri" w:hAnsi="Calibri" w:cs="Calibri"/>
+          <w:color w:val="000000"/>
+          <w:sz w:val="24"/>
+          <w:szCs w:val="24"/>
+        </w:rPr>
+        <w:t>-------------------------------------------------------------------------------------------------------------------------------</w:t>
+      </w:r>
+    </w:p>
+    <w:p>
+      <w:pPr>
+        <w:autoSpaceDE w:val="0"/>
+        <w:autoSpaceDN w:val="0"/>
+        <w:adjustRightInd w:val="0"/>
+        <w:spacing w:after="0" w:line="240" w:lineRule="auto"/>
+        <w:rPr>
+          <w:rFonts w:ascii="Calibri" w:hAnsi="Calibri" w:cs="Calibri"/>
+          <w:color w:val="000000"/>
+          <w:sz w:val="24"/>
+          <w:szCs w:val="24"/>
+        </w:rPr>
+      </w:pPr>
+      <w:r>
+        <w:rPr>
+          <w:rFonts w:ascii="Calibri" w:hAnsi="Calibri" w:cs="Calibri"/>
+          <w:color w:val="000000"/>
+          <w:sz w:val="24"/>
+          <w:szCs w:val="24"/>
+        </w:rPr>
+        <w:br w:type="page"/>
+      </w:r>
+    </w:p>
+    <w:p>
+      <w:pPr>
+        <w:autoSpaceDE w:val="0"/>
+        <w:autoSpaceDN w:val="0"/>
+        <w:adjustRightInd w:val="0"/>
+        <w:spacing w:after="0" w:line="240" w:lineRule="auto"/>
+        <w:rPr>
+          <w:rFonts w:ascii="Calibri" w:hAnsi="Calibri" w:cs="Calibri"/>
           <w:color w:val="0462C1"/>
           <w:sz w:val="24"/>
           <w:szCs w:val="24"/>
         </w:rPr>
       </w:pPr>
+    </w:p>
+    <w:p>
+      <w:pPr>
+        <w:autoSpaceDE w:val="0"/>
+        <w:autoSpaceDN w:val="0"/>
+        <w:adjustRightInd w:val="0"/>
+        <w:spacing w:after="0" w:line="240" w:lineRule="auto"/>
+        <w:rPr>
+          <w:rFonts w:ascii="Calibri" w:hAnsi="Calibri" w:cs="Calibri"/>
+          <w:color w:val="0462C1"/>
+          <w:sz w:val="24"/>
+          <w:szCs w:val="24"/>
+        </w:rPr>
+      </w:pPr>
+      <w:r>
+        <w:rPr>
+          <w:rFonts w:ascii="Calibri" w:hAnsi="Calibri" w:cs="Calibri"/>
+          <w:color w:val="0462C1"/>
+          <w:sz w:val="24"/>
+          <w:szCs w:val="24"/>
+        </w:rPr>
+        <w:t xml:space="preserve">http://localhost:8080/movie/viewall </w:t>
+      </w:r>
     </w:p>
     <w:p>
       <w:pPr>
@@ -1234,6 +2147,7 @@
     </w:p>
     <w:p>
       <w:pPr>
+        <w:jc w:val="center"/>
         <w:rPr>
           <w:rFonts w:ascii="Calibri" w:hAnsi="Calibri" w:cs="Calibri"/>
           <w:sz w:val="24"/>
@@ -1248,8 +2162,8 @@
         </w:rPr>
         <w:drawing>
           <wp:inline distT="0" distB="0" distL="0" distR="0" wp14:anchorId="4C08291B" wp14:editId="0D0000A4">
-            <wp:extent cx="3095625" cy="2475056"/>
-            <wp:effectExtent l="0" t="0" r="0" b="1905"/>
+            <wp:extent cx="3236333" cy="2587557"/>
+            <wp:effectExtent l="152400" t="152400" r="364490" b="365760"/>
             <wp:docPr id="4" name="Picture 4"/>
             <wp:cNvGraphicFramePr>
               <a:graphicFrameLocks xmlns:a="http://schemas.openxmlformats.org/drawingml/2006/main" noChangeAspect="1"/>
@@ -1270,11 +2184,21 @@
                   <pic:spPr>
                     <a:xfrm>
                       <a:off x="0" y="0"/>
-                      <a:ext cx="3103654" cy="2481475"/>
+                      <a:ext cx="3276708" cy="2619838"/>
                     </a:xfrm>
                     <a:prstGeom prst="rect">
                       <a:avLst/>
                     </a:prstGeom>
+                    <a:ln>
+                      <a:noFill/>
+                    </a:ln>
+                    <a:effectLst>
+                      <a:outerShdw blurRad="292100" dist="139700" dir="2700000" algn="tl" rotWithShape="0">
+                        <a:srgbClr val="333333">
+                          <a:alpha val="65000"/>
+                        </a:srgbClr>
+                      </a:outerShdw>
+                    </a:effectLst>
                   </pic:spPr>
                 </pic:pic>
               </a:graphicData>
@@ -1289,13 +2213,503 @@
         <w:autoSpaceDN w:val="0"/>
         <w:adjustRightInd w:val="0"/>
         <w:spacing w:after="0" w:line="240" w:lineRule="auto"/>
-        <w:rPr>
-          <w:rFonts w:ascii="Calibri" w:hAnsi="Calibri" w:cs="Calibri"/>
-          <w:color w:val="000000"/>
-          <w:sz w:val="24"/>
-          <w:szCs w:val="24"/>
-        </w:rPr>
-      </w:pPr>
+        <w:jc w:val="both"/>
+        <w:rPr>
+          <w:rFonts w:ascii="Calibri" w:hAnsi="Calibri" w:cs="Calibri"/>
+          <w:color w:val="000000"/>
+          <w:sz w:val="24"/>
+          <w:szCs w:val="24"/>
+        </w:rPr>
+      </w:pPr>
+      <w:proofErr w:type="spellStart"/>
+      <w:r>
+        <w:rPr>
+          <w:rFonts w:ascii="Calibri" w:hAnsi="Calibri" w:cs="Calibri"/>
+          <w:color w:val="000000"/>
+          <w:sz w:val="24"/>
+          <w:szCs w:val="24"/>
+        </w:rPr>
+        <w:t>Muncul</w:t>
+      </w:r>
+      <w:proofErr w:type="spellEnd"/>
+      <w:r>
+        <w:rPr>
+          <w:rFonts w:ascii="Calibri" w:hAnsi="Calibri" w:cs="Calibri"/>
+          <w:color w:val="000000"/>
+          <w:sz w:val="24"/>
+          <w:szCs w:val="24"/>
+        </w:rPr>
+        <w:t xml:space="preserve">. </w:t>
+      </w:r>
+      <w:proofErr w:type="spellStart"/>
+      <w:r>
+        <w:rPr>
+          <w:rFonts w:ascii="Calibri" w:hAnsi="Calibri" w:cs="Calibri"/>
+          <w:color w:val="000000"/>
+          <w:sz w:val="24"/>
+          <w:szCs w:val="24"/>
+        </w:rPr>
+        <w:t>Dalam</w:t>
+      </w:r>
+      <w:proofErr w:type="spellEnd"/>
+      <w:r>
+        <w:rPr>
+          <w:rFonts w:ascii="Calibri" w:hAnsi="Calibri" w:cs="Calibri"/>
+          <w:color w:val="000000"/>
+          <w:sz w:val="24"/>
+          <w:szCs w:val="24"/>
+        </w:rPr>
+        <w:t xml:space="preserve"> </w:t>
+      </w:r>
+      <w:proofErr w:type="spellStart"/>
+      <w:r>
+        <w:rPr>
+          <w:rFonts w:ascii="Calibri" w:hAnsi="Calibri" w:cs="Calibri"/>
+          <w:color w:val="000000"/>
+          <w:sz w:val="24"/>
+          <w:szCs w:val="24"/>
+        </w:rPr>
+        <w:t>methodnya</w:t>
+      </w:r>
+      <w:proofErr w:type="spellEnd"/>
+      <w:r>
+        <w:rPr>
+          <w:rFonts w:ascii="Calibri" w:hAnsi="Calibri" w:cs="Calibri"/>
+          <w:color w:val="000000"/>
+          <w:sz w:val="24"/>
+          <w:szCs w:val="24"/>
+        </w:rPr>
+        <w:t xml:space="preserve">, </w:t>
+      </w:r>
+      <w:proofErr w:type="spellStart"/>
+      <w:r>
+        <w:rPr>
+          <w:rFonts w:ascii="Calibri" w:hAnsi="Calibri" w:cs="Calibri"/>
+          <w:color w:val="000000"/>
+          <w:sz w:val="24"/>
+          <w:szCs w:val="24"/>
+        </w:rPr>
+        <w:t>kita</w:t>
+      </w:r>
+      <w:proofErr w:type="spellEnd"/>
+      <w:r>
+        <w:rPr>
+          <w:rFonts w:ascii="Calibri" w:hAnsi="Calibri" w:cs="Calibri"/>
+          <w:color w:val="000000"/>
+          <w:sz w:val="24"/>
+          <w:szCs w:val="24"/>
+        </w:rPr>
+        <w:t xml:space="preserve"> </w:t>
+      </w:r>
+      <w:proofErr w:type="spellStart"/>
+      <w:r>
+        <w:rPr>
+          <w:rFonts w:ascii="Calibri" w:hAnsi="Calibri" w:cs="Calibri"/>
+          <w:color w:val="000000"/>
+          <w:sz w:val="24"/>
+          <w:szCs w:val="24"/>
+        </w:rPr>
+        <w:t>menampilkan</w:t>
+      </w:r>
+      <w:proofErr w:type="spellEnd"/>
+      <w:r>
+        <w:rPr>
+          <w:rFonts w:ascii="Calibri" w:hAnsi="Calibri" w:cs="Calibri"/>
+          <w:color w:val="000000"/>
+          <w:sz w:val="24"/>
+          <w:szCs w:val="24"/>
+        </w:rPr>
+        <w:t xml:space="preserve"> </w:t>
+      </w:r>
+      <w:proofErr w:type="spellStart"/>
+      <w:r>
+        <w:rPr>
+          <w:rFonts w:ascii="Calibri" w:hAnsi="Calibri" w:cs="Calibri"/>
+          <w:color w:val="000000"/>
+          <w:sz w:val="24"/>
+          <w:szCs w:val="24"/>
+        </w:rPr>
+        <w:t>semua</w:t>
+      </w:r>
+      <w:proofErr w:type="spellEnd"/>
+      <w:r>
+        <w:rPr>
+          <w:rFonts w:ascii="Calibri" w:hAnsi="Calibri" w:cs="Calibri"/>
+          <w:color w:val="000000"/>
+          <w:sz w:val="24"/>
+          <w:szCs w:val="24"/>
+        </w:rPr>
+        <w:t xml:space="preserve"> </w:t>
+      </w:r>
+      <w:proofErr w:type="spellStart"/>
+      <w:r>
+        <w:rPr>
+          <w:rFonts w:ascii="Calibri" w:hAnsi="Calibri" w:cs="Calibri"/>
+          <w:color w:val="000000"/>
+          <w:sz w:val="24"/>
+          <w:szCs w:val="24"/>
+        </w:rPr>
+        <w:t>objek</w:t>
+      </w:r>
+      <w:proofErr w:type="spellEnd"/>
+      <w:r>
+        <w:rPr>
+          <w:rFonts w:ascii="Calibri" w:hAnsi="Calibri" w:cs="Calibri"/>
+          <w:color w:val="000000"/>
+          <w:sz w:val="24"/>
+          <w:szCs w:val="24"/>
+        </w:rPr>
+        <w:t xml:space="preserve"> Movie yang </w:t>
+      </w:r>
+      <w:proofErr w:type="spellStart"/>
+      <w:r>
+        <w:rPr>
+          <w:rFonts w:ascii="Calibri" w:hAnsi="Calibri" w:cs="Calibri"/>
+          <w:color w:val="000000"/>
+          <w:sz w:val="24"/>
+          <w:szCs w:val="24"/>
+        </w:rPr>
+        <w:t>ada</w:t>
+      </w:r>
+      <w:proofErr w:type="spellEnd"/>
+      <w:r>
+        <w:rPr>
+          <w:rFonts w:ascii="Calibri" w:hAnsi="Calibri" w:cs="Calibri"/>
+          <w:color w:val="000000"/>
+          <w:sz w:val="24"/>
+          <w:szCs w:val="24"/>
+        </w:rPr>
+        <w:t xml:space="preserve">, </w:t>
+      </w:r>
+      <w:proofErr w:type="spellStart"/>
+      <w:r>
+        <w:rPr>
+          <w:rFonts w:ascii="Calibri" w:hAnsi="Calibri" w:cs="Calibri"/>
+          <w:color w:val="000000"/>
+          <w:sz w:val="24"/>
+          <w:szCs w:val="24"/>
+        </w:rPr>
+        <w:t>jika</w:t>
+      </w:r>
+      <w:proofErr w:type="spellEnd"/>
+      <w:r>
+        <w:rPr>
+          <w:rFonts w:ascii="Calibri" w:hAnsi="Calibri" w:cs="Calibri"/>
+          <w:color w:val="000000"/>
+          <w:sz w:val="24"/>
+          <w:szCs w:val="24"/>
+        </w:rPr>
+        <w:t xml:space="preserve"> </w:t>
+      </w:r>
+      <w:proofErr w:type="spellStart"/>
+      <w:r>
+        <w:rPr>
+          <w:rFonts w:ascii="Calibri" w:hAnsi="Calibri" w:cs="Calibri"/>
+          <w:color w:val="000000"/>
+          <w:sz w:val="24"/>
+          <w:szCs w:val="24"/>
+        </w:rPr>
+        <w:t>tidak</w:t>
+      </w:r>
+      <w:proofErr w:type="spellEnd"/>
+      <w:r>
+        <w:rPr>
+          <w:rFonts w:ascii="Calibri" w:hAnsi="Calibri" w:cs="Calibri"/>
+          <w:color w:val="000000"/>
+          <w:sz w:val="24"/>
+          <w:szCs w:val="24"/>
+        </w:rPr>
+        <w:t xml:space="preserve"> </w:t>
+      </w:r>
+      <w:proofErr w:type="spellStart"/>
+      <w:r>
+        <w:rPr>
+          <w:rFonts w:ascii="Calibri" w:hAnsi="Calibri" w:cs="Calibri"/>
+          <w:color w:val="000000"/>
+          <w:sz w:val="24"/>
+          <w:szCs w:val="24"/>
+        </w:rPr>
+        <w:t>ada</w:t>
+      </w:r>
+      <w:proofErr w:type="spellEnd"/>
+      <w:r>
+        <w:rPr>
+          <w:rFonts w:ascii="Calibri" w:hAnsi="Calibri" w:cs="Calibri"/>
+          <w:color w:val="000000"/>
+          <w:sz w:val="24"/>
+          <w:szCs w:val="24"/>
+        </w:rPr>
+        <w:t xml:space="preserve">, </w:t>
+      </w:r>
+      <w:proofErr w:type="spellStart"/>
+      <w:r>
+        <w:rPr>
+          <w:rFonts w:ascii="Calibri" w:hAnsi="Calibri" w:cs="Calibri"/>
+          <w:color w:val="000000"/>
+          <w:sz w:val="24"/>
+          <w:szCs w:val="24"/>
+        </w:rPr>
+        <w:t>maka</w:t>
+      </w:r>
+      <w:proofErr w:type="spellEnd"/>
+      <w:r>
+        <w:rPr>
+          <w:rFonts w:ascii="Calibri" w:hAnsi="Calibri" w:cs="Calibri"/>
+          <w:color w:val="000000"/>
+          <w:sz w:val="24"/>
+          <w:szCs w:val="24"/>
+        </w:rPr>
+        <w:t xml:space="preserve"> </w:t>
+      </w:r>
+      <w:proofErr w:type="spellStart"/>
+      <w:r>
+        <w:rPr>
+          <w:rFonts w:ascii="Calibri" w:hAnsi="Calibri" w:cs="Calibri"/>
+          <w:color w:val="000000"/>
+          <w:sz w:val="24"/>
+          <w:szCs w:val="24"/>
+        </w:rPr>
+        <w:t>tidak</w:t>
+      </w:r>
+      <w:proofErr w:type="spellEnd"/>
+      <w:r>
+        <w:rPr>
+          <w:rFonts w:ascii="Calibri" w:hAnsi="Calibri" w:cs="Calibri"/>
+          <w:color w:val="000000"/>
+          <w:sz w:val="24"/>
+          <w:szCs w:val="24"/>
+        </w:rPr>
+        <w:t xml:space="preserve"> </w:t>
+      </w:r>
+      <w:proofErr w:type="spellStart"/>
+      <w:r>
+        <w:rPr>
+          <w:rFonts w:ascii="Calibri" w:hAnsi="Calibri" w:cs="Calibri"/>
+          <w:color w:val="000000"/>
+          <w:sz w:val="24"/>
+          <w:szCs w:val="24"/>
+        </w:rPr>
+        <w:t>ada</w:t>
+      </w:r>
+      <w:proofErr w:type="spellEnd"/>
+      <w:r>
+        <w:rPr>
+          <w:rFonts w:ascii="Calibri" w:hAnsi="Calibri" w:cs="Calibri"/>
+          <w:color w:val="000000"/>
+          <w:sz w:val="24"/>
+          <w:szCs w:val="24"/>
+        </w:rPr>
+        <w:t xml:space="preserve"> data yang </w:t>
+      </w:r>
+      <w:proofErr w:type="spellStart"/>
+      <w:r>
+        <w:rPr>
+          <w:rFonts w:ascii="Calibri" w:hAnsi="Calibri" w:cs="Calibri"/>
+          <w:color w:val="000000"/>
+          <w:sz w:val="24"/>
+          <w:szCs w:val="24"/>
+        </w:rPr>
+        <w:t>ditampilkan</w:t>
+      </w:r>
+      <w:proofErr w:type="spellEnd"/>
+      <w:r>
+        <w:rPr>
+          <w:rFonts w:ascii="Calibri" w:hAnsi="Calibri" w:cs="Calibri"/>
+          <w:color w:val="000000"/>
+          <w:sz w:val="24"/>
+          <w:szCs w:val="24"/>
+        </w:rPr>
+        <w:t>.</w:t>
+      </w:r>
+      <w:r>
+        <w:rPr>
+          <w:rFonts w:ascii="Calibri" w:hAnsi="Calibri" w:cs="Calibri"/>
+          <w:color w:val="000000"/>
+          <w:sz w:val="24"/>
+          <w:szCs w:val="24"/>
+        </w:rPr>
+        <w:t xml:space="preserve"> </w:t>
+      </w:r>
+      <w:proofErr w:type="spellStart"/>
+      <w:r>
+        <w:rPr>
+          <w:rFonts w:ascii="Calibri" w:hAnsi="Calibri" w:cs="Calibri"/>
+          <w:color w:val="000000"/>
+          <w:sz w:val="24"/>
+          <w:szCs w:val="24"/>
+        </w:rPr>
+        <w:t>Kebetulan</w:t>
+      </w:r>
+      <w:proofErr w:type="spellEnd"/>
+      <w:r>
+        <w:rPr>
+          <w:rFonts w:ascii="Calibri" w:hAnsi="Calibri" w:cs="Calibri"/>
+          <w:color w:val="000000"/>
+          <w:sz w:val="24"/>
+          <w:szCs w:val="24"/>
+        </w:rPr>
+        <w:t xml:space="preserve"> </w:t>
+      </w:r>
+      <w:proofErr w:type="spellStart"/>
+      <w:r>
+        <w:rPr>
+          <w:rFonts w:ascii="Calibri" w:hAnsi="Calibri" w:cs="Calibri"/>
+          <w:color w:val="000000"/>
+          <w:sz w:val="24"/>
+          <w:szCs w:val="24"/>
+        </w:rPr>
+        <w:t>sebelum</w:t>
+      </w:r>
+      <w:proofErr w:type="spellEnd"/>
+      <w:r>
+        <w:rPr>
+          <w:rFonts w:ascii="Calibri" w:hAnsi="Calibri" w:cs="Calibri"/>
+          <w:color w:val="000000"/>
+          <w:sz w:val="24"/>
+          <w:szCs w:val="24"/>
+        </w:rPr>
+        <w:t xml:space="preserve"> method </w:t>
+      </w:r>
+      <w:proofErr w:type="spellStart"/>
+      <w:r>
+        <w:rPr>
+          <w:rFonts w:ascii="Calibri" w:hAnsi="Calibri" w:cs="Calibri"/>
+          <w:color w:val="000000"/>
+          <w:sz w:val="24"/>
+          <w:szCs w:val="24"/>
+        </w:rPr>
+        <w:t>ini</w:t>
+      </w:r>
+      <w:proofErr w:type="spellEnd"/>
+      <w:r>
+        <w:rPr>
+          <w:rFonts w:ascii="Calibri" w:hAnsi="Calibri" w:cs="Calibri"/>
+          <w:color w:val="000000"/>
+          <w:sz w:val="24"/>
+          <w:szCs w:val="24"/>
+        </w:rPr>
+        <w:t xml:space="preserve"> </w:t>
+      </w:r>
+      <w:proofErr w:type="spellStart"/>
+      <w:r>
+        <w:rPr>
+          <w:rFonts w:ascii="Calibri" w:hAnsi="Calibri" w:cs="Calibri"/>
+          <w:color w:val="000000"/>
+          <w:sz w:val="24"/>
+          <w:szCs w:val="24"/>
+        </w:rPr>
+        <w:t>dipanggil</w:t>
+      </w:r>
+      <w:proofErr w:type="spellEnd"/>
+      <w:r>
+        <w:rPr>
+          <w:rFonts w:ascii="Calibri" w:hAnsi="Calibri" w:cs="Calibri"/>
+          <w:color w:val="000000"/>
+          <w:sz w:val="24"/>
+          <w:szCs w:val="24"/>
+        </w:rPr>
+        <w:t xml:space="preserve">, </w:t>
+      </w:r>
+      <w:proofErr w:type="spellStart"/>
+      <w:r>
+        <w:rPr>
+          <w:rFonts w:ascii="Calibri" w:hAnsi="Calibri" w:cs="Calibri"/>
+          <w:color w:val="000000"/>
+          <w:sz w:val="24"/>
+          <w:szCs w:val="24"/>
+        </w:rPr>
+        <w:t>kita</w:t>
+      </w:r>
+      <w:proofErr w:type="spellEnd"/>
+      <w:r>
+        <w:rPr>
+          <w:rFonts w:ascii="Calibri" w:hAnsi="Calibri" w:cs="Calibri"/>
+          <w:color w:val="000000"/>
+          <w:sz w:val="24"/>
+          <w:szCs w:val="24"/>
+        </w:rPr>
+        <w:t xml:space="preserve"> </w:t>
+      </w:r>
+      <w:proofErr w:type="spellStart"/>
+      <w:r>
+        <w:rPr>
+          <w:rFonts w:ascii="Calibri" w:hAnsi="Calibri" w:cs="Calibri"/>
+          <w:color w:val="000000"/>
+          <w:sz w:val="24"/>
+          <w:szCs w:val="24"/>
+        </w:rPr>
+        <w:t>telah</w:t>
+      </w:r>
+      <w:proofErr w:type="spellEnd"/>
+      <w:r>
+        <w:rPr>
+          <w:rFonts w:ascii="Calibri" w:hAnsi="Calibri" w:cs="Calibri"/>
+          <w:color w:val="000000"/>
+          <w:sz w:val="24"/>
+          <w:szCs w:val="24"/>
+        </w:rPr>
+        <w:t xml:space="preserve"> </w:t>
+      </w:r>
+      <w:proofErr w:type="spellStart"/>
+      <w:r>
+        <w:rPr>
+          <w:rFonts w:ascii="Calibri" w:hAnsi="Calibri" w:cs="Calibri"/>
+          <w:color w:val="000000"/>
+          <w:sz w:val="24"/>
+          <w:szCs w:val="24"/>
+        </w:rPr>
+        <w:t>menambahkan</w:t>
+      </w:r>
+      <w:proofErr w:type="spellEnd"/>
+      <w:r>
+        <w:rPr>
+          <w:rFonts w:ascii="Calibri" w:hAnsi="Calibri" w:cs="Calibri"/>
+          <w:color w:val="000000"/>
+          <w:sz w:val="24"/>
+          <w:szCs w:val="24"/>
+        </w:rPr>
+        <w:t xml:space="preserve"> </w:t>
+      </w:r>
+      <w:proofErr w:type="spellStart"/>
+      <w:r>
+        <w:rPr>
+          <w:rFonts w:ascii="Calibri" w:hAnsi="Calibri" w:cs="Calibri"/>
+          <w:color w:val="000000"/>
+          <w:sz w:val="24"/>
+          <w:szCs w:val="24"/>
+        </w:rPr>
+        <w:t>objek</w:t>
+      </w:r>
+      <w:proofErr w:type="spellEnd"/>
+      <w:r>
+        <w:rPr>
+          <w:rFonts w:ascii="Calibri" w:hAnsi="Calibri" w:cs="Calibri"/>
+          <w:color w:val="000000"/>
+          <w:sz w:val="24"/>
+          <w:szCs w:val="24"/>
+        </w:rPr>
+        <w:t xml:space="preserve"> movie </w:t>
+      </w:r>
+      <w:proofErr w:type="spellStart"/>
+      <w:r>
+        <w:rPr>
+          <w:rFonts w:ascii="Calibri" w:hAnsi="Calibri" w:cs="Calibri"/>
+          <w:color w:val="000000"/>
+          <w:sz w:val="24"/>
+          <w:szCs w:val="24"/>
+        </w:rPr>
+        <w:t>dengan</w:t>
+      </w:r>
+      <w:proofErr w:type="spellEnd"/>
+      <w:r>
+        <w:rPr>
+          <w:rFonts w:ascii="Calibri" w:hAnsi="Calibri" w:cs="Calibri"/>
+          <w:color w:val="000000"/>
+          <w:sz w:val="24"/>
+          <w:szCs w:val="24"/>
+        </w:rPr>
+        <w:t xml:space="preserve"> ID 3.</w:t>
+      </w:r>
     </w:p>
     <w:p>
       <w:pPr>
@@ -1305,20 +2719,19 @@
         <w:spacing w:after="0" w:line="240" w:lineRule="auto"/>
         <w:rPr>
           <w:rFonts w:ascii="Calibri" w:hAnsi="Calibri" w:cs="Calibri"/>
-          <w:color w:val="0462C1"/>
-          <w:sz w:val="24"/>
-          <w:szCs w:val="24"/>
-        </w:rPr>
-      </w:pPr>
-      <w:r>
-        <w:rPr>
-          <w:rFonts w:ascii="Calibri" w:hAnsi="Calibri" w:cs="Calibri"/>
-          <w:color w:val="0462C1"/>
-          <w:sz w:val="24"/>
-          <w:szCs w:val="24"/>
-        </w:rPr>
-        <w:lastRenderedPageBreak/>
-        <w:t xml:space="preserve">http://localhost:8080/movie/viewall </w:t>
+          <w:color w:val="000000"/>
+          <w:sz w:val="24"/>
+          <w:szCs w:val="24"/>
+        </w:rPr>
+      </w:pPr>
+      <w:r>
+        <w:rPr>
+          <w:rFonts w:ascii="Calibri" w:hAnsi="Calibri" w:cs="Calibri"/>
+          <w:color w:val="000000"/>
+          <w:sz w:val="24"/>
+          <w:szCs w:val="24"/>
+        </w:rPr>
+        <w:t>-------------------------------------------------------------------------------------------------------------------------------</w:t>
       </w:r>
     </w:p>
     <w:p>
@@ -1329,9 +2742,396 @@
         <w:spacing w:after="0" w:line="240" w:lineRule="auto"/>
         <w:rPr>
           <w:rFonts w:ascii="Calibri" w:hAnsi="Calibri" w:cs="Calibri"/>
-          <w:b/>
+          <w:color w:val="000000"/>
+          <w:sz w:val="24"/>
+          <w:szCs w:val="24"/>
+        </w:rPr>
+      </w:pPr>
+    </w:p>
+    <w:p>
+      <w:pPr>
+        <w:autoSpaceDE w:val="0"/>
+        <w:autoSpaceDN w:val="0"/>
+        <w:adjustRightInd w:val="0"/>
+        <w:spacing w:after="0" w:line="240" w:lineRule="auto"/>
+        <w:rPr>
+          <w:rFonts w:ascii="Calibri" w:hAnsi="Calibri" w:cs="Calibri"/>
           <w:color w:val="0462C1"/>
           <w:sz w:val="24"/>
+        </w:rPr>
+      </w:pPr>
+    </w:p>
+    <w:p>
+      <w:pPr>
+        <w:autoSpaceDE w:val="0"/>
+        <w:autoSpaceDN w:val="0"/>
+        <w:adjustRightInd w:val="0"/>
+        <w:spacing w:after="0" w:line="240" w:lineRule="auto"/>
+        <w:rPr>
+          <w:rFonts w:ascii="Calibri" w:hAnsi="Calibri" w:cs="Calibri"/>
+          <w:color w:val="0462C1"/>
+          <w:sz w:val="24"/>
+        </w:rPr>
+      </w:pPr>
+    </w:p>
+    <w:p>
+      <w:pPr>
+        <w:autoSpaceDE w:val="0"/>
+        <w:autoSpaceDN w:val="0"/>
+        <w:adjustRightInd w:val="0"/>
+        <w:spacing w:after="0" w:line="240" w:lineRule="auto"/>
+        <w:rPr>
+          <w:rFonts w:ascii="Calibri" w:hAnsi="Calibri" w:cs="Calibri"/>
+          <w:color w:val="0462C1"/>
+          <w:sz w:val="24"/>
+        </w:rPr>
+      </w:pPr>
+    </w:p>
+    <w:p>
+      <w:pPr>
+        <w:autoSpaceDE w:val="0"/>
+        <w:autoSpaceDN w:val="0"/>
+        <w:adjustRightInd w:val="0"/>
+        <w:spacing w:after="0" w:line="240" w:lineRule="auto"/>
+        <w:rPr>
+          <w:rFonts w:ascii="Calibri" w:hAnsi="Calibri" w:cs="Calibri"/>
+          <w:color w:val="0462C1"/>
+          <w:sz w:val="24"/>
+        </w:rPr>
+      </w:pPr>
+    </w:p>
+    <w:p>
+      <w:pPr>
+        <w:autoSpaceDE w:val="0"/>
+        <w:autoSpaceDN w:val="0"/>
+        <w:adjustRightInd w:val="0"/>
+        <w:spacing w:after="0" w:line="240" w:lineRule="auto"/>
+        <w:rPr>
+          <w:rFonts w:ascii="Calibri" w:hAnsi="Calibri" w:cs="Calibri"/>
+          <w:color w:val="0462C1"/>
+          <w:sz w:val="24"/>
+        </w:rPr>
+      </w:pPr>
+    </w:p>
+    <w:p>
+      <w:pPr>
+        <w:autoSpaceDE w:val="0"/>
+        <w:autoSpaceDN w:val="0"/>
+        <w:adjustRightInd w:val="0"/>
+        <w:spacing w:after="0" w:line="240" w:lineRule="auto"/>
+        <w:rPr>
+          <w:rFonts w:ascii="Calibri" w:hAnsi="Calibri" w:cs="Calibri"/>
+          <w:color w:val="0462C1"/>
+          <w:sz w:val="24"/>
+        </w:rPr>
+      </w:pPr>
+    </w:p>
+    <w:p>
+      <w:pPr>
+        <w:autoSpaceDE w:val="0"/>
+        <w:autoSpaceDN w:val="0"/>
+        <w:adjustRightInd w:val="0"/>
+        <w:spacing w:after="0" w:line="240" w:lineRule="auto"/>
+        <w:rPr>
+          <w:rFonts w:ascii="Calibri" w:hAnsi="Calibri" w:cs="Calibri"/>
+          <w:color w:val="0462C1"/>
+          <w:sz w:val="24"/>
+        </w:rPr>
+      </w:pPr>
+    </w:p>
+    <w:p>
+      <w:pPr>
+        <w:autoSpaceDE w:val="0"/>
+        <w:autoSpaceDN w:val="0"/>
+        <w:adjustRightInd w:val="0"/>
+        <w:spacing w:after="0" w:line="240" w:lineRule="auto"/>
+        <w:rPr>
+          <w:rFonts w:ascii="Calibri" w:hAnsi="Calibri" w:cs="Calibri"/>
+          <w:color w:val="0462C1"/>
+          <w:sz w:val="24"/>
+        </w:rPr>
+      </w:pPr>
+    </w:p>
+    <w:p>
+      <w:pPr>
+        <w:autoSpaceDE w:val="0"/>
+        <w:autoSpaceDN w:val="0"/>
+        <w:adjustRightInd w:val="0"/>
+        <w:spacing w:after="0" w:line="240" w:lineRule="auto"/>
+        <w:rPr>
+          <w:rFonts w:ascii="Calibri" w:hAnsi="Calibri" w:cs="Calibri"/>
+          <w:color w:val="0462C1"/>
+          <w:sz w:val="24"/>
+        </w:rPr>
+      </w:pPr>
+    </w:p>
+    <w:p>
+      <w:pPr>
+        <w:autoSpaceDE w:val="0"/>
+        <w:autoSpaceDN w:val="0"/>
+        <w:adjustRightInd w:val="0"/>
+        <w:spacing w:after="0" w:line="240" w:lineRule="auto"/>
+        <w:rPr>
+          <w:rFonts w:ascii="Calibri" w:hAnsi="Calibri" w:cs="Calibri"/>
+          <w:color w:val="0462C1"/>
+          <w:sz w:val="24"/>
+        </w:rPr>
+      </w:pPr>
+    </w:p>
+    <w:p>
+      <w:pPr>
+        <w:autoSpaceDE w:val="0"/>
+        <w:autoSpaceDN w:val="0"/>
+        <w:adjustRightInd w:val="0"/>
+        <w:spacing w:after="0" w:line="240" w:lineRule="auto"/>
+        <w:rPr>
+          <w:rFonts w:ascii="Calibri" w:hAnsi="Calibri" w:cs="Calibri"/>
+          <w:color w:val="0462C1"/>
+          <w:sz w:val="24"/>
+        </w:rPr>
+      </w:pPr>
+    </w:p>
+    <w:p>
+      <w:pPr>
+        <w:autoSpaceDE w:val="0"/>
+        <w:autoSpaceDN w:val="0"/>
+        <w:adjustRightInd w:val="0"/>
+        <w:spacing w:after="0" w:line="240" w:lineRule="auto"/>
+        <w:rPr>
+          <w:rFonts w:ascii="Calibri" w:hAnsi="Calibri" w:cs="Calibri"/>
+          <w:color w:val="0462C1"/>
+          <w:sz w:val="24"/>
+        </w:rPr>
+      </w:pPr>
+    </w:p>
+    <w:p>
+      <w:pPr>
+        <w:autoSpaceDE w:val="0"/>
+        <w:autoSpaceDN w:val="0"/>
+        <w:adjustRightInd w:val="0"/>
+        <w:spacing w:after="0" w:line="240" w:lineRule="auto"/>
+        <w:rPr>
+          <w:rFonts w:ascii="Calibri" w:hAnsi="Calibri" w:cs="Calibri"/>
+          <w:color w:val="0462C1"/>
+          <w:sz w:val="24"/>
+        </w:rPr>
+      </w:pPr>
+    </w:p>
+    <w:p>
+      <w:pPr>
+        <w:autoSpaceDE w:val="0"/>
+        <w:autoSpaceDN w:val="0"/>
+        <w:adjustRightInd w:val="0"/>
+        <w:spacing w:after="0" w:line="240" w:lineRule="auto"/>
+        <w:rPr>
+          <w:rFonts w:ascii="Calibri" w:hAnsi="Calibri" w:cs="Calibri"/>
+          <w:color w:val="0462C1"/>
+          <w:sz w:val="24"/>
+        </w:rPr>
+      </w:pPr>
+    </w:p>
+    <w:p>
+      <w:pPr>
+        <w:autoSpaceDE w:val="0"/>
+        <w:autoSpaceDN w:val="0"/>
+        <w:adjustRightInd w:val="0"/>
+        <w:spacing w:after="0" w:line="240" w:lineRule="auto"/>
+        <w:rPr>
+          <w:rFonts w:ascii="Calibri" w:hAnsi="Calibri" w:cs="Calibri"/>
+          <w:color w:val="0462C1"/>
+          <w:sz w:val="24"/>
+        </w:rPr>
+      </w:pPr>
+    </w:p>
+    <w:p>
+      <w:pPr>
+        <w:autoSpaceDE w:val="0"/>
+        <w:autoSpaceDN w:val="0"/>
+        <w:adjustRightInd w:val="0"/>
+        <w:spacing w:after="0" w:line="240" w:lineRule="auto"/>
+        <w:rPr>
+          <w:rFonts w:ascii="Calibri" w:hAnsi="Calibri" w:cs="Calibri"/>
+          <w:color w:val="0462C1"/>
+          <w:sz w:val="24"/>
+        </w:rPr>
+      </w:pPr>
+    </w:p>
+    <w:p>
+      <w:pPr>
+        <w:autoSpaceDE w:val="0"/>
+        <w:autoSpaceDN w:val="0"/>
+        <w:adjustRightInd w:val="0"/>
+        <w:spacing w:after="0" w:line="240" w:lineRule="auto"/>
+        <w:rPr>
+          <w:rFonts w:ascii="Calibri" w:hAnsi="Calibri" w:cs="Calibri"/>
+          <w:color w:val="000000"/>
+          <w:sz w:val="24"/>
+          <w:szCs w:val="24"/>
+        </w:rPr>
+      </w:pPr>
+    </w:p>
+    <w:p>
+      <w:pPr>
+        <w:autoSpaceDE w:val="0"/>
+        <w:autoSpaceDN w:val="0"/>
+        <w:adjustRightInd w:val="0"/>
+        <w:spacing w:after="0" w:line="240" w:lineRule="auto"/>
+        <w:rPr>
+          <w:rFonts w:ascii="Calibri" w:hAnsi="Calibri" w:cs="Calibri"/>
+          <w:color w:val="000000"/>
+          <w:sz w:val="24"/>
+        </w:rPr>
+      </w:pPr>
+      <w:proofErr w:type="spellStart"/>
+      <w:r>
+        <w:rPr>
+          <w:rFonts w:ascii="Calibri" w:hAnsi="Calibri" w:cs="Calibri"/>
+          <w:color w:val="000000"/>
+          <w:sz w:val="24"/>
+        </w:rPr>
+        <w:lastRenderedPageBreak/>
+        <w:t>Tambahkan</w:t>
+      </w:r>
+      <w:proofErr w:type="spellEnd"/>
+      <w:r>
+        <w:rPr>
+          <w:rFonts w:ascii="Calibri" w:hAnsi="Calibri" w:cs="Calibri"/>
+          <w:color w:val="000000"/>
+          <w:sz w:val="24"/>
+        </w:rPr>
+        <w:t xml:space="preserve"> data movie </w:t>
+      </w:r>
+      <w:proofErr w:type="spellStart"/>
+      <w:r>
+        <w:rPr>
+          <w:rFonts w:ascii="Calibri" w:hAnsi="Calibri" w:cs="Calibri"/>
+          <w:color w:val="000000"/>
+          <w:sz w:val="24"/>
+        </w:rPr>
+        <w:t>lainnya</w:t>
+      </w:r>
+      <w:proofErr w:type="spellEnd"/>
+      <w:r>
+        <w:rPr>
+          <w:rFonts w:ascii="Calibri" w:hAnsi="Calibri" w:cs="Calibri"/>
+          <w:color w:val="000000"/>
+          <w:sz w:val="24"/>
+        </w:rPr>
+        <w:t xml:space="preserve"> </w:t>
+      </w:r>
+      <w:proofErr w:type="spellStart"/>
+      <w:r>
+        <w:rPr>
+          <w:rFonts w:ascii="Calibri" w:hAnsi="Calibri" w:cs="Calibri"/>
+          <w:color w:val="000000"/>
+          <w:sz w:val="24"/>
+        </w:rPr>
+        <w:t>den</w:t>
+      </w:r>
+      <w:r>
+        <w:rPr>
+          <w:rFonts w:ascii="Calibri" w:hAnsi="Calibri" w:cs="Calibri"/>
+          <w:color w:val="000000"/>
+          <w:sz w:val="24"/>
+        </w:rPr>
+        <w:t>gan</w:t>
+      </w:r>
+      <w:proofErr w:type="spellEnd"/>
+      <w:r>
+        <w:rPr>
+          <w:rFonts w:ascii="Calibri" w:hAnsi="Calibri" w:cs="Calibri"/>
+          <w:color w:val="000000"/>
+          <w:sz w:val="24"/>
+        </w:rPr>
+        <w:t xml:space="preserve"> id yang </w:t>
+      </w:r>
+      <w:proofErr w:type="spellStart"/>
+      <w:r>
+        <w:rPr>
+          <w:rFonts w:ascii="Calibri" w:hAnsi="Calibri" w:cs="Calibri"/>
+          <w:color w:val="000000"/>
+          <w:sz w:val="24"/>
+        </w:rPr>
+        <w:t>berbeda</w:t>
+      </w:r>
+      <w:proofErr w:type="spellEnd"/>
+      <w:r>
+        <w:rPr>
+          <w:rFonts w:ascii="Calibri" w:hAnsi="Calibri" w:cs="Calibri"/>
+          <w:color w:val="000000"/>
+          <w:sz w:val="24"/>
+        </w:rPr>
+        <w:t xml:space="preserve">. </w:t>
+      </w:r>
+      <w:proofErr w:type="spellStart"/>
+      <w:r>
+        <w:rPr>
+          <w:rFonts w:ascii="Calibri" w:hAnsi="Calibri" w:cs="Calibri"/>
+          <w:color w:val="000000"/>
+          <w:sz w:val="24"/>
+        </w:rPr>
+        <w:t>Lalu</w:t>
+      </w:r>
+      <w:proofErr w:type="spellEnd"/>
+      <w:r>
+        <w:rPr>
+          <w:rFonts w:ascii="Calibri" w:hAnsi="Calibri" w:cs="Calibri"/>
+          <w:color w:val="000000"/>
+          <w:sz w:val="24"/>
+        </w:rPr>
+        <w:t xml:space="preserve"> </w:t>
+      </w:r>
+      <w:proofErr w:type="spellStart"/>
+      <w:r>
+        <w:rPr>
+          <w:rFonts w:ascii="Calibri" w:hAnsi="Calibri" w:cs="Calibri"/>
+          <w:color w:val="000000"/>
+          <w:sz w:val="24"/>
+        </w:rPr>
+        <w:t>akses</w:t>
+      </w:r>
+      <w:proofErr w:type="spellEnd"/>
+      <w:r>
+        <w:rPr>
+          <w:rFonts w:ascii="Calibri" w:hAnsi="Calibri" w:cs="Calibri"/>
+          <w:color w:val="000000"/>
+          <w:sz w:val="24"/>
+        </w:rPr>
+        <w:t>:</w:t>
+      </w:r>
+    </w:p>
+    <w:p>
+      <w:pPr>
+        <w:autoSpaceDE w:val="0"/>
+        <w:autoSpaceDN w:val="0"/>
+        <w:adjustRightInd w:val="0"/>
+        <w:spacing w:after="0" w:line="240" w:lineRule="auto"/>
+        <w:rPr>
+          <w:rFonts w:ascii="Calibri" w:hAnsi="Calibri" w:cs="Calibri"/>
+          <w:color w:val="0462C1"/>
+        </w:rPr>
+      </w:pPr>
+      <w:r>
+        <w:rPr>
+          <w:rFonts w:ascii="Calibri" w:hAnsi="Calibri" w:cs="Calibri"/>
+          <w:color w:val="0462C1"/>
+          <w:sz w:val="24"/>
+          <w:szCs w:val="24"/>
+        </w:rPr>
+        <w:t xml:space="preserve">http://localhost:8080/movie/viewall </w:t>
+      </w:r>
+    </w:p>
+    <w:p>
+      <w:pPr>
+        <w:autoSpaceDE w:val="0"/>
+        <w:autoSpaceDN w:val="0"/>
+        <w:adjustRightInd w:val="0"/>
+        <w:spacing w:after="0" w:line="240" w:lineRule="auto"/>
+        <w:rPr>
+          <w:rFonts w:ascii="Calibri" w:hAnsi="Calibri" w:cs="Calibri"/>
+          <w:b/>
+          <w:color w:val="0462C1"/>
+          <w:sz w:val="24"/>
           <w:szCs w:val="24"/>
         </w:rPr>
       </w:pPr>
@@ -1519,6 +3319,7 @@
     </w:p>
     <w:p>
       <w:pPr>
+        <w:jc w:val="center"/>
         <w:rPr>
           <w:sz w:val="24"/>
           <w:szCs w:val="24"/>
@@ -1533,7 +3334,7 @@
         <w:drawing>
           <wp:inline distT="0" distB="0" distL="0" distR="0" wp14:anchorId="50E8AE7C" wp14:editId="44B62482">
             <wp:extent cx="2904638" cy="4714875"/>
-            <wp:effectExtent l="0" t="0" r="0" b="0"/>
+            <wp:effectExtent l="152400" t="152400" r="353060" b="352425"/>
             <wp:docPr id="5" name="Picture 5"/>
             <wp:cNvGraphicFramePr>
               <a:graphicFrameLocks xmlns:a="http://schemas.openxmlformats.org/drawingml/2006/main" noChangeAspect="1"/>
@@ -1559,6 +3360,16 @@
                     <a:prstGeom prst="rect">
                       <a:avLst/>
                     </a:prstGeom>
+                    <a:ln>
+                      <a:noFill/>
+                    </a:ln>
+                    <a:effectLst>
+                      <a:outerShdw blurRad="292100" dist="139700" dir="2700000" algn="tl" rotWithShape="0">
+                        <a:srgbClr val="333333">
+                          <a:alpha val="65000"/>
+                        </a:srgbClr>
+                      </a:outerShdw>
+                    </a:effectLst>
                   </pic:spPr>
                 </pic:pic>
               </a:graphicData>
@@ -1590,30 +3401,390 @@
           <w:szCs w:val="24"/>
         </w:rPr>
       </w:pPr>
-    </w:p>
-    <w:p>
-      <w:pPr>
-        <w:rPr>
-          <w:sz w:val="24"/>
-          <w:szCs w:val="24"/>
-        </w:rPr>
-      </w:pPr>
-    </w:p>
-    <w:p>
-      <w:pPr>
-        <w:rPr>
-          <w:sz w:val="24"/>
-          <w:szCs w:val="24"/>
-        </w:rPr>
-      </w:pPr>
-    </w:p>
-    <w:p>
-      <w:pPr>
-        <w:rPr>
-          <w:sz w:val="24"/>
-          <w:szCs w:val="24"/>
-        </w:rPr>
-      </w:pPr>
+      <w:proofErr w:type="spellStart"/>
+      <w:r>
+        <w:rPr>
+          <w:sz w:val="24"/>
+          <w:szCs w:val="24"/>
+        </w:rPr>
+        <w:t>Muncul</w:t>
+      </w:r>
+      <w:proofErr w:type="spellEnd"/>
+      <w:r>
+        <w:rPr>
+          <w:sz w:val="24"/>
+          <w:szCs w:val="24"/>
+        </w:rPr>
+        <w:t xml:space="preserve">, </w:t>
+      </w:r>
+      <w:proofErr w:type="spellStart"/>
+      <w:r>
+        <w:rPr>
+          <w:sz w:val="24"/>
+          <w:szCs w:val="24"/>
+        </w:rPr>
+        <w:t>karena</w:t>
+      </w:r>
+      <w:proofErr w:type="spellEnd"/>
+      <w:r>
+        <w:rPr>
+          <w:sz w:val="24"/>
+          <w:szCs w:val="24"/>
+        </w:rPr>
+        <w:t xml:space="preserve"> </w:t>
+      </w:r>
+      <w:proofErr w:type="spellStart"/>
+      <w:r>
+        <w:rPr>
+          <w:sz w:val="24"/>
+          <w:szCs w:val="24"/>
+        </w:rPr>
+        <w:t>dalam</w:t>
+      </w:r>
+      <w:proofErr w:type="spellEnd"/>
+      <w:r>
+        <w:rPr>
+          <w:sz w:val="24"/>
+          <w:szCs w:val="24"/>
+        </w:rPr>
+        <w:t xml:space="preserve"> </w:t>
+      </w:r>
+      <w:proofErr w:type="spellStart"/>
+      <w:r>
+        <w:rPr>
+          <w:sz w:val="24"/>
+          <w:szCs w:val="24"/>
+        </w:rPr>
+        <w:t>methodnya</w:t>
+      </w:r>
+      <w:proofErr w:type="spellEnd"/>
+      <w:r>
+        <w:rPr>
+          <w:sz w:val="24"/>
+          <w:szCs w:val="24"/>
+        </w:rPr>
+        <w:t xml:space="preserve"> </w:t>
+      </w:r>
+      <w:proofErr w:type="spellStart"/>
+      <w:r>
+        <w:rPr>
+          <w:sz w:val="24"/>
+          <w:szCs w:val="24"/>
+        </w:rPr>
+        <w:t>kita</w:t>
+      </w:r>
+      <w:proofErr w:type="spellEnd"/>
+      <w:r>
+        <w:rPr>
+          <w:sz w:val="24"/>
+          <w:szCs w:val="24"/>
+        </w:rPr>
+        <w:t xml:space="preserve"> </w:t>
+      </w:r>
+      <w:proofErr w:type="spellStart"/>
+      <w:r>
+        <w:rPr>
+          <w:sz w:val="24"/>
+          <w:szCs w:val="24"/>
+        </w:rPr>
+        <w:t>melakukan</w:t>
+      </w:r>
+      <w:proofErr w:type="spellEnd"/>
+      <w:r>
+        <w:rPr>
+          <w:sz w:val="24"/>
+          <w:szCs w:val="24"/>
+        </w:rPr>
+        <w:t xml:space="preserve"> </w:t>
+      </w:r>
+      <w:proofErr w:type="spellStart"/>
+      <w:r>
+        <w:rPr>
+          <w:sz w:val="24"/>
+          <w:szCs w:val="24"/>
+        </w:rPr>
+        <w:t>pengambilan</w:t>
+      </w:r>
+      <w:proofErr w:type="spellEnd"/>
+      <w:r>
+        <w:rPr>
+          <w:sz w:val="24"/>
+          <w:szCs w:val="24"/>
+        </w:rPr>
+        <w:t xml:space="preserve"> data </w:t>
+      </w:r>
+      <w:proofErr w:type="spellStart"/>
+      <w:r>
+        <w:rPr>
+          <w:sz w:val="24"/>
+          <w:szCs w:val="24"/>
+        </w:rPr>
+        <w:t>untuk</w:t>
+      </w:r>
+      <w:proofErr w:type="spellEnd"/>
+      <w:r>
+        <w:rPr>
+          <w:sz w:val="24"/>
+          <w:szCs w:val="24"/>
+        </w:rPr>
+        <w:t xml:space="preserve"> </w:t>
+      </w:r>
+      <w:proofErr w:type="spellStart"/>
+      <w:r>
+        <w:rPr>
+          <w:sz w:val="24"/>
+          <w:szCs w:val="24"/>
+        </w:rPr>
+        <w:t>semua</w:t>
+      </w:r>
+      <w:proofErr w:type="spellEnd"/>
+      <w:r>
+        <w:rPr>
+          <w:sz w:val="24"/>
+          <w:szCs w:val="24"/>
+        </w:rPr>
+        <w:t xml:space="preserve"> </w:t>
+      </w:r>
+      <w:proofErr w:type="spellStart"/>
+      <w:r>
+        <w:rPr>
+          <w:sz w:val="24"/>
+          <w:szCs w:val="24"/>
+        </w:rPr>
+        <w:t>objek</w:t>
+      </w:r>
+      <w:proofErr w:type="spellEnd"/>
+      <w:r>
+        <w:rPr>
+          <w:sz w:val="24"/>
+          <w:szCs w:val="24"/>
+        </w:rPr>
+        <w:t xml:space="preserve"> film yang </w:t>
+      </w:r>
+      <w:proofErr w:type="spellStart"/>
+      <w:r>
+        <w:rPr>
+          <w:sz w:val="24"/>
+          <w:szCs w:val="24"/>
+        </w:rPr>
+        <w:t>ada</w:t>
+      </w:r>
+      <w:proofErr w:type="spellEnd"/>
+      <w:r>
+        <w:rPr>
+          <w:sz w:val="24"/>
+          <w:szCs w:val="24"/>
+        </w:rPr>
+        <w:t xml:space="preserve">. </w:t>
+      </w:r>
+      <w:proofErr w:type="spellStart"/>
+      <w:r>
+        <w:rPr>
+          <w:sz w:val="24"/>
+          <w:szCs w:val="24"/>
+        </w:rPr>
+        <w:t>Lalu</w:t>
+      </w:r>
+      <w:proofErr w:type="spellEnd"/>
+      <w:r>
+        <w:rPr>
+          <w:sz w:val="24"/>
+          <w:szCs w:val="24"/>
+        </w:rPr>
+        <w:t xml:space="preserve"> data </w:t>
+      </w:r>
+      <w:proofErr w:type="spellStart"/>
+      <w:r>
+        <w:rPr>
+          <w:sz w:val="24"/>
+          <w:szCs w:val="24"/>
+        </w:rPr>
+        <w:t>itu</w:t>
+      </w:r>
+      <w:proofErr w:type="spellEnd"/>
+      <w:r>
+        <w:rPr>
+          <w:sz w:val="24"/>
+          <w:szCs w:val="24"/>
+        </w:rPr>
+        <w:t xml:space="preserve"> </w:t>
+      </w:r>
+      <w:proofErr w:type="spellStart"/>
+      <w:r>
+        <w:rPr>
+          <w:sz w:val="24"/>
+          <w:szCs w:val="24"/>
+        </w:rPr>
+        <w:t>dikemas</w:t>
+      </w:r>
+      <w:proofErr w:type="spellEnd"/>
+      <w:r>
+        <w:rPr>
+          <w:sz w:val="24"/>
+          <w:szCs w:val="24"/>
+        </w:rPr>
+        <w:t xml:space="preserve"> </w:t>
+      </w:r>
+      <w:proofErr w:type="spellStart"/>
+      <w:r>
+        <w:rPr>
+          <w:sz w:val="24"/>
+          <w:szCs w:val="24"/>
+        </w:rPr>
+        <w:t>dan</w:t>
+      </w:r>
+      <w:proofErr w:type="spellEnd"/>
+      <w:r>
+        <w:rPr>
+          <w:sz w:val="24"/>
+          <w:szCs w:val="24"/>
+        </w:rPr>
+        <w:t xml:space="preserve"> </w:t>
+      </w:r>
+      <w:proofErr w:type="spellStart"/>
+      <w:r>
+        <w:rPr>
+          <w:sz w:val="24"/>
+          <w:szCs w:val="24"/>
+        </w:rPr>
+        <w:t>dikirim</w:t>
+      </w:r>
+      <w:proofErr w:type="spellEnd"/>
+      <w:r>
+        <w:rPr>
+          <w:sz w:val="24"/>
+          <w:szCs w:val="24"/>
+        </w:rPr>
+        <w:t xml:space="preserve"> </w:t>
+      </w:r>
+      <w:proofErr w:type="spellStart"/>
+      <w:r>
+        <w:rPr>
+          <w:sz w:val="24"/>
+          <w:szCs w:val="24"/>
+        </w:rPr>
+        <w:t>pada</w:t>
+      </w:r>
+      <w:proofErr w:type="spellEnd"/>
+      <w:r>
+        <w:rPr>
+          <w:sz w:val="24"/>
+          <w:szCs w:val="24"/>
+        </w:rPr>
+        <w:t xml:space="preserve"> html, </w:t>
+      </w:r>
+      <w:proofErr w:type="spellStart"/>
+      <w:r>
+        <w:rPr>
+          <w:sz w:val="24"/>
+          <w:szCs w:val="24"/>
+        </w:rPr>
+        <w:t>dalam</w:t>
+      </w:r>
+      <w:proofErr w:type="spellEnd"/>
+      <w:r>
+        <w:rPr>
+          <w:sz w:val="24"/>
+          <w:szCs w:val="24"/>
+        </w:rPr>
+        <w:t xml:space="preserve"> html </w:t>
+      </w:r>
+      <w:proofErr w:type="spellStart"/>
+      <w:r>
+        <w:rPr>
+          <w:sz w:val="24"/>
+          <w:szCs w:val="24"/>
+        </w:rPr>
+        <w:t>dilakukan</w:t>
+      </w:r>
+      <w:proofErr w:type="spellEnd"/>
+      <w:r>
+        <w:rPr>
+          <w:sz w:val="24"/>
+          <w:szCs w:val="24"/>
+        </w:rPr>
+        <w:t xml:space="preserve"> looping </w:t>
+      </w:r>
+      <w:proofErr w:type="spellStart"/>
+      <w:r>
+        <w:rPr>
+          <w:sz w:val="24"/>
+          <w:szCs w:val="24"/>
+        </w:rPr>
+        <w:t>dan</w:t>
+      </w:r>
+      <w:proofErr w:type="spellEnd"/>
+      <w:r>
+        <w:rPr>
+          <w:sz w:val="24"/>
+          <w:szCs w:val="24"/>
+        </w:rPr>
+        <w:t xml:space="preserve"> </w:t>
+      </w:r>
+      <w:proofErr w:type="spellStart"/>
+      <w:r>
+        <w:rPr>
+          <w:sz w:val="24"/>
+          <w:szCs w:val="24"/>
+        </w:rPr>
+        <w:t>ditampilkan</w:t>
+      </w:r>
+      <w:proofErr w:type="spellEnd"/>
+      <w:r>
+        <w:rPr>
+          <w:sz w:val="24"/>
+          <w:szCs w:val="24"/>
+        </w:rPr>
+        <w:t xml:space="preserve"> </w:t>
+      </w:r>
+      <w:proofErr w:type="spellStart"/>
+      <w:r>
+        <w:rPr>
+          <w:sz w:val="24"/>
+          <w:szCs w:val="24"/>
+        </w:rPr>
+        <w:t>atribut-atribut</w:t>
+      </w:r>
+      <w:proofErr w:type="spellEnd"/>
+      <w:r>
+        <w:rPr>
+          <w:sz w:val="24"/>
+          <w:szCs w:val="24"/>
+        </w:rPr>
+        <w:t xml:space="preserve"> </w:t>
+      </w:r>
+      <w:proofErr w:type="spellStart"/>
+      <w:r>
+        <w:rPr>
+          <w:sz w:val="24"/>
+          <w:szCs w:val="24"/>
+        </w:rPr>
+        <w:t>sesuai</w:t>
+      </w:r>
+      <w:proofErr w:type="spellEnd"/>
+      <w:r>
+        <w:rPr>
+          <w:sz w:val="24"/>
+          <w:szCs w:val="24"/>
+        </w:rPr>
+        <w:t xml:space="preserve"> </w:t>
+      </w:r>
+      <w:proofErr w:type="spellStart"/>
+      <w:r>
+        <w:rPr>
+          <w:sz w:val="24"/>
+          <w:szCs w:val="24"/>
+        </w:rPr>
+        <w:t>objeknya</w:t>
+      </w:r>
+      <w:proofErr w:type="spellEnd"/>
+      <w:r>
+        <w:rPr>
+          <w:sz w:val="24"/>
+          <w:szCs w:val="24"/>
+        </w:rPr>
+        <w:t>.</w:t>
+      </w:r>
     </w:p>
     <w:p>
       <w:pPr>
@@ -1639,6 +3810,8 @@
           <w:szCs w:val="24"/>
         </w:rPr>
       </w:pPr>
+      <w:bookmarkStart w:id="0" w:name="_GoBack"/>
+      <w:bookmarkEnd w:id="0"/>
       <w:r>
         <w:rPr>
           <w:b/>
@@ -1685,6 +3858,7 @@
       <w:pPr>
         <w:pStyle w:val="ListParagraph"/>
         <w:ind w:left="0"/>
+        <w:jc w:val="center"/>
         <w:rPr>
           <w:b/>
           <w:sz w:val="24"/>
@@ -1698,7 +3872,7 @@
         <w:drawing>
           <wp:inline distT="0" distB="0" distL="0" distR="0" wp14:anchorId="47EC9B59" wp14:editId="3742BF76">
             <wp:extent cx="5943600" cy="1075690"/>
-            <wp:effectExtent l="0" t="0" r="0" b="0"/>
+            <wp:effectExtent l="152400" t="152400" r="361950" b="353060"/>
             <wp:docPr id="12" name="Picture 12"/>
             <wp:cNvGraphicFramePr>
               <a:graphicFrameLocks xmlns:a="http://schemas.openxmlformats.org/drawingml/2006/main" noChangeAspect="1"/>
@@ -1724,6 +3898,16 @@
                     <a:prstGeom prst="rect">
                       <a:avLst/>
                     </a:prstGeom>
+                    <a:ln>
+                      <a:noFill/>
+                    </a:ln>
+                    <a:effectLst>
+                      <a:outerShdw blurRad="292100" dist="139700" dir="2700000" algn="tl" rotWithShape="0">
+                        <a:srgbClr val="333333">
+                          <a:alpha val="65000"/>
+                        </a:srgbClr>
+                      </a:outerShdw>
+                    </a:effectLst>
                   </pic:spPr>
                 </pic:pic>
               </a:graphicData>
@@ -1731,41 +3915,15 @@
           </wp:inline>
         </w:drawing>
       </w:r>
-    </w:p>
-    <w:p>
-      <w:pPr>
-        <w:pStyle w:val="ListParagraph"/>
-        <w:ind w:left="0"/>
-        <w:rPr>
-          <w:b/>
-          <w:sz w:val="24"/>
-          <w:szCs w:val="24"/>
-        </w:rPr>
-      </w:pPr>
-      <w:r>
-        <w:rPr>
-          <w:b/>
-          <w:sz w:val="24"/>
-          <w:szCs w:val="24"/>
-        </w:rPr>
-        <w:t>------------------------------------------------------------------------------------------------------------------------------</w:t>
-      </w:r>
-    </w:p>
-    <w:p>
-      <w:pPr>
+      <w:r>
         <w:rPr>
           <w:noProof/>
         </w:rPr>
-      </w:pPr>
-      <w:r>
-        <w:rPr>
-          <w:noProof/>
-        </w:rPr>
         <w:drawing>
-          <wp:inline distT="0" distB="0" distL="0" distR="0" wp14:anchorId="125FE0A0" wp14:editId="0339085C">
-            <wp:extent cx="2232025" cy="1072461"/>
-            <wp:effectExtent l="0" t="0" r="0" b="0"/>
-            <wp:docPr id="8" name="Picture 8"/>
+          <wp:inline distT="0" distB="0" distL="0" distR="0" wp14:anchorId="0508A770" wp14:editId="380C20DF">
+            <wp:extent cx="2232519" cy="2047875"/>
+            <wp:effectExtent l="152400" t="152400" r="358775" b="352425"/>
+            <wp:docPr id="7" name="Picture 7"/>
             <wp:cNvGraphicFramePr>
               <a:graphicFrameLocks xmlns:a="http://schemas.openxmlformats.org/drawingml/2006/main" noChangeAspect="1"/>
             </wp:cNvGraphicFramePr>
@@ -1785,11 +3943,21 @@
                   <pic:spPr>
                     <a:xfrm>
                       <a:off x="0" y="0"/>
-                      <a:ext cx="2273447" cy="1092364"/>
+                      <a:ext cx="2243100" cy="2057581"/>
                     </a:xfrm>
                     <a:prstGeom prst="rect">
                       <a:avLst/>
                     </a:prstGeom>
+                    <a:ln>
+                      <a:noFill/>
+                    </a:ln>
+                    <a:effectLst>
+                      <a:outerShdw blurRad="292100" dist="139700" dir="2700000" algn="tl" rotWithShape="0">
+                        <a:srgbClr val="333333">
+                          <a:alpha val="65000"/>
+                        </a:srgbClr>
+                      </a:outerShdw>
+                    </a:effectLst>
                   </pic:spPr>
                 </pic:pic>
               </a:graphicData>
@@ -1801,17 +3969,11 @@
         <w:rPr>
           <w:noProof/>
         </w:rPr>
-        <w:t xml:space="preserve">         </w:t>
-      </w:r>
-      <w:r>
-        <w:rPr>
-          <w:noProof/>
-        </w:rPr>
         <w:drawing>
-          <wp:inline distT="0" distB="0" distL="0" distR="0" wp14:anchorId="5295D28E" wp14:editId="58BB6368">
-            <wp:extent cx="2232519" cy="2047875"/>
-            <wp:effectExtent l="0" t="0" r="0" b="0"/>
-            <wp:docPr id="7" name="Picture 7"/>
+          <wp:inline distT="0" distB="0" distL="0" distR="0" wp14:anchorId="125FE0A0" wp14:editId="0339085C">
+            <wp:extent cx="2232025" cy="1072461"/>
+            <wp:effectExtent l="152400" t="152400" r="358775" b="356870"/>
+            <wp:docPr id="8" name="Picture 8"/>
             <wp:cNvGraphicFramePr>
               <a:graphicFrameLocks xmlns:a="http://schemas.openxmlformats.org/drawingml/2006/main" noChangeAspect="1"/>
             </wp:cNvGraphicFramePr>
@@ -1831,11 +3993,21 @@
                   <pic:spPr>
                     <a:xfrm>
                       <a:off x="0" y="0"/>
-                      <a:ext cx="2243100" cy="2057581"/>
+                      <a:ext cx="2273447" cy="1092364"/>
                     </a:xfrm>
                     <a:prstGeom prst="rect">
                       <a:avLst/>
                     </a:prstGeom>
+                    <a:ln>
+                      <a:noFill/>
+                    </a:ln>
+                    <a:effectLst>
+                      <a:outerShdw blurRad="292100" dist="139700" dir="2700000" algn="tl" rotWithShape="0">
+                        <a:srgbClr val="333333">
+                          <a:alpha val="65000"/>
+                        </a:srgbClr>
+                      </a:outerShdw>
+                    </a:effectLst>
                   </pic:spPr>
                 </pic:pic>
               </a:graphicData>
@@ -1847,6 +4019,36 @@
     <w:p>
       <w:pPr>
         <w:pStyle w:val="ListParagraph"/>
+        <w:ind w:left="0"/>
+        <w:rPr>
+          <w:b/>
+          <w:sz w:val="24"/>
+          <w:szCs w:val="24"/>
+        </w:rPr>
+      </w:pPr>
+      <w:r>
+        <w:rPr>
+          <w:b/>
+          <w:sz w:val="24"/>
+          <w:szCs w:val="24"/>
+        </w:rPr>
+        <w:br w:type="page"/>
+      </w:r>
+    </w:p>
+    <w:p>
+      <w:pPr>
+        <w:pStyle w:val="ListParagraph"/>
+        <w:ind w:left="0"/>
+        <w:rPr>
+          <w:b/>
+          <w:sz w:val="24"/>
+          <w:szCs w:val="24"/>
+        </w:rPr>
+      </w:pPr>
+    </w:p>
+    <w:p>
+      <w:pPr>
+        <w:pStyle w:val="ListParagraph"/>
         <w:numPr>
           <w:ilvl w:val="0"/>
           <w:numId w:val="6"/>
@@ -1881,7 +4083,7 @@
         <w:drawing>
           <wp:inline distT="0" distB="0" distL="0" distR="0" wp14:anchorId="3A45B48E" wp14:editId="4DD11795">
             <wp:extent cx="2321589" cy="2314575"/>
-            <wp:effectExtent l="0" t="0" r="2540" b="0"/>
+            <wp:effectExtent l="152400" t="152400" r="364490" b="352425"/>
             <wp:docPr id="9" name="Picture 9"/>
             <wp:cNvGraphicFramePr>
               <a:graphicFrameLocks xmlns:a="http://schemas.openxmlformats.org/drawingml/2006/main" noChangeAspect="1"/>
@@ -1907,6 +4109,16 @@
                     <a:prstGeom prst="rect">
                       <a:avLst/>
                     </a:prstGeom>
+                    <a:ln>
+                      <a:noFill/>
+                    </a:ln>
+                    <a:effectLst>
+                      <a:outerShdw blurRad="292100" dist="139700" dir="2700000" algn="tl" rotWithShape="0">
+                        <a:srgbClr val="333333">
+                          <a:alpha val="65000"/>
+                        </a:srgbClr>
+                      </a:outerShdw>
+                    </a:effectLst>
                   </pic:spPr>
                 </pic:pic>
               </a:graphicData>
@@ -1926,8 +4138,8 @@
         </w:rPr>
         <w:drawing>
           <wp:inline distT="0" distB="0" distL="0" distR="0" wp14:anchorId="69DBA120" wp14:editId="076196B5">
-            <wp:extent cx="2598185" cy="2314197"/>
-            <wp:effectExtent l="0" t="0" r="0" b="0"/>
+            <wp:extent cx="2402731" cy="2140106"/>
+            <wp:effectExtent l="152400" t="152400" r="360045" b="355600"/>
             <wp:docPr id="10" name="Picture 10"/>
             <wp:cNvGraphicFramePr>
               <a:graphicFrameLocks xmlns:a="http://schemas.openxmlformats.org/drawingml/2006/main" noChangeAspect="1"/>
@@ -1948,11 +4160,21 @@
                   <pic:spPr>
                     <a:xfrm>
                       <a:off x="0" y="0"/>
-                      <a:ext cx="2635236" cy="2347198"/>
+                      <a:ext cx="2440966" cy="2174162"/>
                     </a:xfrm>
                     <a:prstGeom prst="rect">
                       <a:avLst/>
                     </a:prstGeom>
+                    <a:ln>
+                      <a:noFill/>
+                    </a:ln>
+                    <a:effectLst>
+                      <a:outerShdw blurRad="292100" dist="139700" dir="2700000" algn="tl" rotWithShape="0">
+                        <a:srgbClr val="333333">
+                          <a:alpha val="65000"/>
+                        </a:srgbClr>
+                      </a:outerShdw>
+                    </a:effectLst>
                   </pic:spPr>
                 </pic:pic>
               </a:graphicData>
@@ -1985,7 +4207,7 @@
         <w:drawing>
           <wp:inline distT="0" distB="0" distL="0" distR="0" wp14:anchorId="10F88542" wp14:editId="55F47177">
             <wp:extent cx="4343400" cy="1371600"/>
-            <wp:effectExtent l="0" t="0" r="0" b="0"/>
+            <wp:effectExtent l="152400" t="152400" r="361950" b="361950"/>
             <wp:docPr id="11" name="Picture 11"/>
             <wp:cNvGraphicFramePr>
               <a:graphicFrameLocks xmlns:a="http://schemas.openxmlformats.org/drawingml/2006/main" noChangeAspect="1"/>
@@ -2011,6 +4233,16 @@
                     <a:prstGeom prst="rect">
                       <a:avLst/>
                     </a:prstGeom>
+                    <a:ln>
+                      <a:noFill/>
+                    </a:ln>
+                    <a:effectLst>
+                      <a:outerShdw blurRad="292100" dist="139700" dir="2700000" algn="tl" rotWithShape="0">
+                        <a:srgbClr val="333333">
+                          <a:alpha val="65000"/>
+                        </a:srgbClr>
+                      </a:outerShdw>
+                    </a:effectLst>
                   </pic:spPr>
                 </pic:pic>
               </a:graphicData>
@@ -2018,19 +4250,17 @@
           </wp:inline>
         </w:drawing>
       </w:r>
+      <w:r>
+        <w:rPr>
+          <w:noProof/>
+        </w:rPr>
+        <w:br w:type="page"/>
+      </w:r>
     </w:p>
     <w:p>
       <w:pPr>
         <w:pStyle w:val="ListParagraph"/>
         <w:ind w:left="0"/>
-        <w:rPr>
-          <w:noProof/>
-        </w:rPr>
-      </w:pPr>
-    </w:p>
-    <w:p>
-      <w:pPr>
-        <w:pStyle w:val="ListParagraph"/>
         <w:rPr>
           <w:noProof/>
         </w:rPr>
@@ -2055,17 +4285,7 @@
           <w:noProof/>
           <w:sz w:val="24"/>
         </w:rPr>
-        <w:t>Method dele</w:t>
-      </w:r>
-      <w:bookmarkStart w:id="0" w:name="_GoBack"/>
-      <w:bookmarkEnd w:id="0"/>
-      <w:r>
-        <w:rPr>
-          <w:b/>
-          <w:noProof/>
-          <w:sz w:val="24"/>
-        </w:rPr>
-        <w:t>teMovie</w:t>
+        <w:t>Method deleteMovie</w:t>
       </w:r>
     </w:p>
     <w:p>
@@ -2082,7 +4302,7 @@
         <w:drawing>
           <wp:inline distT="0" distB="0" distL="0" distR="0" wp14:anchorId="0D6C264C" wp14:editId="1133F847">
             <wp:extent cx="5943600" cy="1047750"/>
-            <wp:effectExtent l="0" t="0" r="0" b="0"/>
+            <wp:effectExtent l="152400" t="152400" r="361950" b="361950"/>
             <wp:docPr id="13" name="Picture 13"/>
             <wp:cNvGraphicFramePr>
               <a:graphicFrameLocks xmlns:a="http://schemas.openxmlformats.org/drawingml/2006/main" noChangeAspect="1"/>
@@ -2108,6 +4328,16 @@
                     <a:prstGeom prst="rect">
                       <a:avLst/>
                     </a:prstGeom>
+                    <a:ln>
+                      <a:noFill/>
+                    </a:ln>
+                    <a:effectLst>
+                      <a:outerShdw blurRad="292100" dist="139700" dir="2700000" algn="tl" rotWithShape="0">
+                        <a:srgbClr val="333333">
+                          <a:alpha val="65000"/>
+                        </a:srgbClr>
+                      </a:outerShdw>
+                    </a:effectLst>
                   </pic:spPr>
                 </pic:pic>
               </a:graphicData>
@@ -2118,14 +4348,7 @@
     </w:p>
     <w:p>
       <w:pPr>
-        <w:rPr>
-          <w:sz w:val="24"/>
-          <w:szCs w:val="24"/>
-        </w:rPr>
-      </w:pPr>
-    </w:p>
-    <w:p>
-      <w:pPr>
+        <w:spacing w:after="240"/>
         <w:rPr>
           <w:sz w:val="56"/>
           <w:szCs w:val="24"/>
@@ -2137,18 +4360,18 @@
         </w:rPr>
         <w:drawing>
           <wp:inline distT="0" distB="0" distL="0" distR="0" wp14:anchorId="3C9C48A1" wp14:editId="4354A439">
-            <wp:extent cx="2448067" cy="2000250"/>
-            <wp:effectExtent l="0" t="0" r="9525" b="0"/>
+            <wp:extent cx="2276856" cy="1856232"/>
+            <wp:effectExtent l="152400" t="152400" r="371475" b="353695"/>
             <wp:docPr id="14" name="Picture 14"/>
             <wp:cNvGraphicFramePr>
-              <a:graphicFrameLocks xmlns:a="http://schemas.openxmlformats.org/drawingml/2006/main" noChangeAspect="1"/>
+              <a:graphicFrameLocks xmlns:a="http://schemas.openxmlformats.org/drawingml/2006/main"/>
             </wp:cNvGraphicFramePr>
             <a:graphic xmlns:a="http://schemas.openxmlformats.org/drawingml/2006/main">
               <a:graphicData uri="http://schemas.openxmlformats.org/drawingml/2006/picture">
                 <pic:pic xmlns:pic="http://schemas.openxmlformats.org/drawingml/2006/picture">
                   <pic:nvPicPr>
                     <pic:cNvPr id="1" name=""/>
-                    <pic:cNvPicPr/>
+                    <pic:cNvPicPr preferRelativeResize="0"/>
                   </pic:nvPicPr>
                   <pic:blipFill>
                     <a:blip r:embed="rId20"/>
@@ -2159,11 +4382,21 @@
                   <pic:spPr>
                     <a:xfrm>
                       <a:off x="0" y="0"/>
-                      <a:ext cx="2461479" cy="2011208"/>
+                      <a:ext cx="2276856" cy="1856232"/>
                     </a:xfrm>
                     <a:prstGeom prst="rect">
                       <a:avLst/>
                     </a:prstGeom>
+                    <a:ln>
+                      <a:noFill/>
+                    </a:ln>
+                    <a:effectLst>
+                      <a:outerShdw blurRad="292100" dist="139700" dir="2700000" algn="tl" rotWithShape="0">
+                        <a:srgbClr val="333333">
+                          <a:alpha val="65000"/>
+                        </a:srgbClr>
+                      </a:outerShdw>
+                    </a:effectLst>
                   </pic:spPr>
                 </pic:pic>
               </a:graphicData>
@@ -2191,8 +4424,8 @@
         </w:rPr>
         <w:drawing>
           <wp:inline distT="0" distB="0" distL="0" distR="0" wp14:anchorId="482ED4E3" wp14:editId="59677282">
-            <wp:extent cx="2505075" cy="1629515"/>
-            <wp:effectExtent l="0" t="0" r="0" b="8890"/>
+            <wp:extent cx="1994170" cy="1297179"/>
+            <wp:effectExtent l="152400" t="152400" r="368300" b="360680"/>
             <wp:docPr id="15" name="Picture 15"/>
             <wp:cNvGraphicFramePr>
               <a:graphicFrameLocks xmlns:a="http://schemas.openxmlformats.org/drawingml/2006/main" noChangeAspect="1"/>
@@ -2213,11 +4446,21 @@
                   <pic:spPr>
                     <a:xfrm>
                       <a:off x="0" y="0"/>
-                      <a:ext cx="2529395" cy="1645335"/>
+                      <a:ext cx="2027758" cy="1319028"/>
                     </a:xfrm>
                     <a:prstGeom prst="rect">
                       <a:avLst/>
                     </a:prstGeom>
+                    <a:ln>
+                      <a:noFill/>
+                    </a:ln>
+                    <a:effectLst>
+                      <a:outerShdw blurRad="292100" dist="139700" dir="2700000" algn="tl" rotWithShape="0">
+                        <a:srgbClr val="333333">
+                          <a:alpha val="65000"/>
+                        </a:srgbClr>
+                      </a:outerShdw>
+                    </a:effectLst>
                   </pic:spPr>
                 </pic:pic>
               </a:graphicData>
@@ -2228,6 +4471,7 @@
     </w:p>
     <w:p>
       <w:pPr>
+        <w:ind w:right="-540"/>
         <w:rPr>
           <w:sz w:val="24"/>
           <w:szCs w:val="24"/>
@@ -2239,8 +4483,8 @@
         </w:rPr>
         <w:drawing>
           <wp:inline distT="0" distB="0" distL="0" distR="0" wp14:anchorId="74B42837" wp14:editId="544D2750">
-            <wp:extent cx="4352925" cy="1409700"/>
-            <wp:effectExtent l="0" t="0" r="9525" b="0"/>
+            <wp:extent cx="2616740" cy="847434"/>
+            <wp:effectExtent l="152400" t="152400" r="355600" b="353060"/>
             <wp:docPr id="16" name="Picture 16"/>
             <wp:cNvGraphicFramePr>
               <a:graphicFrameLocks xmlns:a="http://schemas.openxmlformats.org/drawingml/2006/main" noChangeAspect="1"/>
@@ -2261,11 +4505,21 @@
                   <pic:spPr>
                     <a:xfrm>
                       <a:off x="0" y="0"/>
-                      <a:ext cx="4352925" cy="1409700"/>
+                      <a:ext cx="2670722" cy="864916"/>
                     </a:xfrm>
                     <a:prstGeom prst="rect">
                       <a:avLst/>
                     </a:prstGeom>
+                    <a:ln>
+                      <a:noFill/>
+                    </a:ln>
+                    <a:effectLst>
+                      <a:outerShdw blurRad="292100" dist="139700" dir="2700000" algn="tl" rotWithShape="0">
+                        <a:srgbClr val="333333">
+                          <a:alpha val="65000"/>
+                        </a:srgbClr>
+                      </a:outerShdw>
+                    </a:effectLst>
                   </pic:spPr>
                 </pic:pic>
               </a:graphicData>
@@ -2279,8 +4533,8 @@
         </w:rPr>
         <w:drawing>
           <wp:inline distT="0" distB="0" distL="0" distR="0" wp14:anchorId="5BA75A59" wp14:editId="02436A3C">
-            <wp:extent cx="4695825" cy="1238250"/>
-            <wp:effectExtent l="0" t="0" r="9525" b="0"/>
+            <wp:extent cx="2616200" cy="689871"/>
+            <wp:effectExtent l="152400" t="152400" r="355600" b="358140"/>
             <wp:docPr id="17" name="Picture 17"/>
             <wp:cNvGraphicFramePr>
               <a:graphicFrameLocks xmlns:a="http://schemas.openxmlformats.org/drawingml/2006/main" noChangeAspect="1"/>
@@ -2301,11 +4555,21 @@
                   <pic:spPr>
                     <a:xfrm>
                       <a:off x="0" y="0"/>
-                      <a:ext cx="4695825" cy="1238250"/>
+                      <a:ext cx="2765939" cy="729356"/>
                     </a:xfrm>
                     <a:prstGeom prst="rect">
                       <a:avLst/>
                     </a:prstGeom>
+                    <a:ln>
+                      <a:noFill/>
+                    </a:ln>
+                    <a:effectLst>
+                      <a:outerShdw blurRad="292100" dist="139700" dir="2700000" algn="tl" rotWithShape="0">
+                        <a:srgbClr val="333333">
+                          <a:alpha val="65000"/>
+                        </a:srgbClr>
+                      </a:outerShdw>
+                    </a:effectLst>
                   </pic:spPr>
                 </pic:pic>
               </a:graphicData>
@@ -2313,23 +4577,14 @@
           </wp:inline>
         </w:drawing>
       </w:r>
-    </w:p>
-    <w:p>
-      <w:pPr>
-        <w:rPr>
-          <w:sz w:val="24"/>
-          <w:szCs w:val="24"/>
-        </w:rPr>
-      </w:pPr>
       <w:r>
         <w:rPr>
           <w:noProof/>
         </w:rPr>
-        <w:lastRenderedPageBreak/>
         <w:drawing>
           <wp:inline distT="0" distB="0" distL="0" distR="0" wp14:anchorId="32F6C218" wp14:editId="441759D6">
-            <wp:extent cx="4391025" cy="1466850"/>
-            <wp:effectExtent l="0" t="0" r="9525" b="0"/>
+            <wp:extent cx="2616200" cy="873959"/>
+            <wp:effectExtent l="152400" t="152400" r="355600" b="364490"/>
             <wp:docPr id="18" name="Picture 18"/>
             <wp:cNvGraphicFramePr>
               <a:graphicFrameLocks xmlns:a="http://schemas.openxmlformats.org/drawingml/2006/main" noChangeAspect="1"/>
@@ -2350,11 +4605,21 @@
                   <pic:spPr>
                     <a:xfrm>
                       <a:off x="0" y="0"/>
-                      <a:ext cx="4391025" cy="1466850"/>
+                      <a:ext cx="2681871" cy="895897"/>
                     </a:xfrm>
                     <a:prstGeom prst="rect">
                       <a:avLst/>
                     </a:prstGeom>
+                    <a:ln>
+                      <a:noFill/>
+                    </a:ln>
+                    <a:effectLst>
+                      <a:outerShdw blurRad="292100" dist="139700" dir="2700000" algn="tl" rotWithShape="0">
+                        <a:srgbClr val="333333">
+                          <a:alpha val="65000"/>
+                        </a:srgbClr>
+                      </a:outerShdw>
+                    </a:effectLst>
                   </pic:spPr>
                 </pic:pic>
               </a:graphicData>
@@ -2464,6 +4729,57 @@
 <file path=word/numbering.xml><?xml version="1.0" encoding="utf-8"?>
 <w:numbering xmlns:wpc="http://schemas.microsoft.com/office/word/2010/wordprocessingCanvas" xmlns:mc="http://schemas.openxmlformats.org/markup-compatibility/2006" xmlns:o="urn:schemas-microsoft-com:office:office" xmlns:r="http://schemas.openxmlformats.org/officeDocument/2006/relationships" xmlns:m="http://schemas.openxmlformats.org/officeDocument/2006/math" xmlns:v="urn:schemas-microsoft-com:vml" xmlns:wp14="http://schemas.microsoft.com/office/word/2010/wordprocessingDrawing" xmlns:wp="http://schemas.openxmlformats.org/drawingml/2006/wordprocessingDrawing" xmlns:w10="urn:schemas-microsoft-com:office:word" xmlns:w="http://schemas.openxmlformats.org/wordprocessingml/2006/main" xmlns:w14="http://schemas.microsoft.com/office/word/2010/wordml" xmlns:w15="http://schemas.microsoft.com/office/word/2012/wordml" xmlns:wpg="http://schemas.microsoft.com/office/word/2010/wordprocessingGroup" xmlns:wpi="http://schemas.microsoft.com/office/word/2010/wordprocessingInk" xmlns:wne="http://schemas.microsoft.com/office/word/2006/wordml" xmlns:wps="http://schemas.microsoft.com/office/word/2010/wordprocessingShape" mc:Ignorable="w14 w15 wp14">
   <w:abstractNum w:abstractNumId="0" w15:restartNumberingAfterBreak="0">
+    <w:nsid w:val="8C96FFFE"/>
+    <w:multiLevelType w:val="hybridMultilevel"/>
+    <w:tmpl w:val="6AC0B4A2"/>
+    <w:lvl w:ilvl="0" w:tplc="FFFFFFFF">
+      <w:start w:val="1"/>
+      <w:numFmt w:val="ideographDigital"/>
+      <w:lvlText w:val=""/>
+      <w:lvlJc w:val="left"/>
+    </w:lvl>
+    <w:lvl w:ilvl="1" w:tplc="FFFFFFFF">
+      <w:numFmt w:val="decimal"/>
+      <w:lvlText w:val=""/>
+      <w:lvlJc w:val="left"/>
+    </w:lvl>
+    <w:lvl w:ilvl="2" w:tplc="FFFFFFFF">
+      <w:numFmt w:val="decimal"/>
+      <w:lvlText w:val=""/>
+      <w:lvlJc w:val="left"/>
+    </w:lvl>
+    <w:lvl w:ilvl="3" w:tplc="FFFFFFFF">
+      <w:numFmt w:val="decimal"/>
+      <w:lvlText w:val=""/>
+      <w:lvlJc w:val="left"/>
+    </w:lvl>
+    <w:lvl w:ilvl="4" w:tplc="FFFFFFFF">
+      <w:numFmt w:val="decimal"/>
+      <w:lvlText w:val=""/>
+      <w:lvlJc w:val="left"/>
+    </w:lvl>
+    <w:lvl w:ilvl="5" w:tplc="FFFFFFFF">
+      <w:numFmt w:val="decimal"/>
+      <w:lvlText w:val=""/>
+      <w:lvlJc w:val="left"/>
+    </w:lvl>
+    <w:lvl w:ilvl="6" w:tplc="FFFFFFFF">
+      <w:numFmt w:val="decimal"/>
+      <w:lvlText w:val=""/>
+      <w:lvlJc w:val="left"/>
+    </w:lvl>
+    <w:lvl w:ilvl="7" w:tplc="FFFFFFFF">
+      <w:numFmt w:val="decimal"/>
+      <w:lvlText w:val=""/>
+      <w:lvlJc w:val="left"/>
+    </w:lvl>
+    <w:lvl w:ilvl="8" w:tplc="FFFFFFFF">
+      <w:numFmt w:val="decimal"/>
+      <w:lvlText w:val=""/>
+      <w:lvlJc w:val="left"/>
+    </w:lvl>
+  </w:abstractNum>
+  <w:abstractNum w:abstractNumId="1" w15:restartNumberingAfterBreak="0">
     <w:nsid w:val="C001183A"/>
     <w:multiLevelType w:val="hybridMultilevel"/>
     <w:tmpl w:val="1F432CF8"/>
@@ -2514,7 +4830,58 @@
       <w:lvlJc w:val="left"/>
     </w:lvl>
   </w:abstractNum>
-  <w:abstractNum w:abstractNumId="1" w15:restartNumberingAfterBreak="0">
+  <w:abstractNum w:abstractNumId="2" w15:restartNumberingAfterBreak="0">
+    <w:nsid w:val="CE9895B9"/>
+    <w:multiLevelType w:val="hybridMultilevel"/>
+    <w:tmpl w:val="12A5443A"/>
+    <w:lvl w:ilvl="0" w:tplc="FFFFFFFF">
+      <w:start w:val="1"/>
+      <w:numFmt w:val="ideographDigital"/>
+      <w:lvlText w:val=""/>
+      <w:lvlJc w:val="left"/>
+    </w:lvl>
+    <w:lvl w:ilvl="1" w:tplc="FFFFFFFF">
+      <w:numFmt w:val="decimal"/>
+      <w:lvlText w:val=""/>
+      <w:lvlJc w:val="left"/>
+    </w:lvl>
+    <w:lvl w:ilvl="2" w:tplc="FFFFFFFF">
+      <w:numFmt w:val="decimal"/>
+      <w:lvlText w:val=""/>
+      <w:lvlJc w:val="left"/>
+    </w:lvl>
+    <w:lvl w:ilvl="3" w:tplc="FFFFFFFF">
+      <w:numFmt w:val="decimal"/>
+      <w:lvlText w:val=""/>
+      <w:lvlJc w:val="left"/>
+    </w:lvl>
+    <w:lvl w:ilvl="4" w:tplc="FFFFFFFF">
+      <w:numFmt w:val="decimal"/>
+      <w:lvlText w:val=""/>
+      <w:lvlJc w:val="left"/>
+    </w:lvl>
+    <w:lvl w:ilvl="5" w:tplc="FFFFFFFF">
+      <w:numFmt w:val="decimal"/>
+      <w:lvlText w:val=""/>
+      <w:lvlJc w:val="left"/>
+    </w:lvl>
+    <w:lvl w:ilvl="6" w:tplc="FFFFFFFF">
+      <w:numFmt w:val="decimal"/>
+      <w:lvlText w:val=""/>
+      <w:lvlJc w:val="left"/>
+    </w:lvl>
+    <w:lvl w:ilvl="7" w:tplc="FFFFFFFF">
+      <w:numFmt w:val="decimal"/>
+      <w:lvlText w:val=""/>
+      <w:lvlJc w:val="left"/>
+    </w:lvl>
+    <w:lvl w:ilvl="8" w:tplc="FFFFFFFF">
+      <w:numFmt w:val="decimal"/>
+      <w:lvlText w:val=""/>
+      <w:lvlJc w:val="left"/>
+    </w:lvl>
+  </w:abstractNum>
+  <w:abstractNum w:abstractNumId="3" w15:restartNumberingAfterBreak="0">
     <w:nsid w:val="F1535D6D"/>
     <w:multiLevelType w:val="hybridMultilevel"/>
     <w:tmpl w:val="2A259EB3"/>
@@ -2565,7 +4932,119 @@
       <w:lvlJc w:val="left"/>
     </w:lvl>
   </w:abstractNum>
-  <w:abstractNum w:abstractNumId="2" w15:restartNumberingAfterBreak="0">
+  <w:abstractNum w:abstractNumId="4" w15:restartNumberingAfterBreak="0">
+    <w:nsid w:val="04210A13"/>
+    <w:multiLevelType w:val="hybridMultilevel"/>
+    <w:tmpl w:val="0B8AF624"/>
+    <w:lvl w:ilvl="0" w:tplc="C82E3A90">
+      <w:numFmt w:val="bullet"/>
+      <w:lvlText w:val="-"/>
+      <w:lvlJc w:val="left"/>
+      <w:pPr>
+        <w:ind w:left="720" w:hanging="360"/>
+      </w:pPr>
+      <w:rPr>
+        <w:rFonts w:ascii="Calibri" w:eastAsiaTheme="minorHAnsi" w:hAnsi="Calibri" w:cs="Calibri" w:hint="default"/>
+      </w:rPr>
+    </w:lvl>
+    <w:lvl w:ilvl="1" w:tplc="04090003">
+      <w:start w:val="1"/>
+      <w:numFmt w:val="bullet"/>
+      <w:lvlText w:val="o"/>
+      <w:lvlJc w:val="left"/>
+      <w:pPr>
+        <w:ind w:left="1440" w:hanging="360"/>
+      </w:pPr>
+      <w:rPr>
+        <w:rFonts w:ascii="Courier New" w:hAnsi="Courier New" w:cs="Courier New" w:hint="default"/>
+      </w:rPr>
+    </w:lvl>
+    <w:lvl w:ilvl="2" w:tplc="04090005" w:tentative="1">
+      <w:start w:val="1"/>
+      <w:numFmt w:val="bullet"/>
+      <w:lvlText w:val=""/>
+      <w:lvlJc w:val="left"/>
+      <w:pPr>
+        <w:ind w:left="2160" w:hanging="360"/>
+      </w:pPr>
+      <w:rPr>
+        <w:rFonts w:ascii="Wingdings" w:hAnsi="Wingdings" w:hint="default"/>
+      </w:rPr>
+    </w:lvl>
+    <w:lvl w:ilvl="3" w:tplc="04090001" w:tentative="1">
+      <w:start w:val="1"/>
+      <w:numFmt w:val="bullet"/>
+      <w:lvlText w:val=""/>
+      <w:lvlJc w:val="left"/>
+      <w:pPr>
+        <w:ind w:left="2880" w:hanging="360"/>
+      </w:pPr>
+      <w:rPr>
+        <w:rFonts w:ascii="Symbol" w:hAnsi="Symbol" w:hint="default"/>
+      </w:rPr>
+    </w:lvl>
+    <w:lvl w:ilvl="4" w:tplc="04090003" w:tentative="1">
+      <w:start w:val="1"/>
+      <w:numFmt w:val="bullet"/>
+      <w:lvlText w:val="o"/>
+      <w:lvlJc w:val="left"/>
+      <w:pPr>
+        <w:ind w:left="3600" w:hanging="360"/>
+      </w:pPr>
+      <w:rPr>
+        <w:rFonts w:ascii="Courier New" w:hAnsi="Courier New" w:cs="Courier New" w:hint="default"/>
+      </w:rPr>
+    </w:lvl>
+    <w:lvl w:ilvl="5" w:tplc="04090005" w:tentative="1">
+      <w:start w:val="1"/>
+      <w:numFmt w:val="bullet"/>
+      <w:lvlText w:val=""/>
+      <w:lvlJc w:val="left"/>
+      <w:pPr>
+        <w:ind w:left="4320" w:hanging="360"/>
+      </w:pPr>
+      <w:rPr>
+        <w:rFonts w:ascii="Wingdings" w:hAnsi="Wingdings" w:hint="default"/>
+      </w:rPr>
+    </w:lvl>
+    <w:lvl w:ilvl="6" w:tplc="04090001" w:tentative="1">
+      <w:start w:val="1"/>
+      <w:numFmt w:val="bullet"/>
+      <w:lvlText w:val=""/>
+      <w:lvlJc w:val="left"/>
+      <w:pPr>
+        <w:ind w:left="5040" w:hanging="360"/>
+      </w:pPr>
+      <w:rPr>
+        <w:rFonts w:ascii="Symbol" w:hAnsi="Symbol" w:hint="default"/>
+      </w:rPr>
+    </w:lvl>
+    <w:lvl w:ilvl="7" w:tplc="04090003" w:tentative="1">
+      <w:start w:val="1"/>
+      <w:numFmt w:val="bullet"/>
+      <w:lvlText w:val="o"/>
+      <w:lvlJc w:val="left"/>
+      <w:pPr>
+        <w:ind w:left="5760" w:hanging="360"/>
+      </w:pPr>
+      <w:rPr>
+        <w:rFonts w:ascii="Courier New" w:hAnsi="Courier New" w:cs="Courier New" w:hint="default"/>
+      </w:rPr>
+    </w:lvl>
+    <w:lvl w:ilvl="8" w:tplc="04090005" w:tentative="1">
+      <w:start w:val="1"/>
+      <w:numFmt w:val="bullet"/>
+      <w:lvlText w:val=""/>
+      <w:lvlJc w:val="left"/>
+      <w:pPr>
+        <w:ind w:left="6480" w:hanging="360"/>
+      </w:pPr>
+      <w:rPr>
+        <w:rFonts w:ascii="Wingdings" w:hAnsi="Wingdings" w:hint="default"/>
+      </w:rPr>
+    </w:lvl>
+  </w:abstractNum>
+  <w:abstractNum w:abstractNumId="5" w15:restartNumberingAfterBreak="0">
     <w:nsid w:val="27E10F2F"/>
     <w:multiLevelType w:val="hybridMultilevel"/>
     <w:tmpl w:val="DB70F916"/>
@@ -2655,7 +5134,7 @@
       </w:pPr>
     </w:lvl>
   </w:abstractNum>
-  <w:abstractNum w:abstractNumId="3" w15:restartNumberingAfterBreak="0">
+  <w:abstractNum w:abstractNumId="6" w15:restartNumberingAfterBreak="0">
     <w:nsid w:val="30348A68"/>
     <w:multiLevelType w:val="hybridMultilevel"/>
     <w:tmpl w:val="D70DE50E"/>
@@ -2706,7 +5185,7 @@
       <w:lvlJc w:val="left"/>
     </w:lvl>
   </w:abstractNum>
-  <w:abstractNum w:abstractNumId="4" w15:restartNumberingAfterBreak="0">
+  <w:abstractNum w:abstractNumId="7" w15:restartNumberingAfterBreak="0">
     <w:nsid w:val="35698140"/>
     <w:multiLevelType w:val="hybridMultilevel"/>
     <w:tmpl w:val="0650DDC3"/>
@@ -2757,7 +5236,7 @@
       <w:lvlJc w:val="left"/>
     </w:lvl>
   </w:abstractNum>
-  <w:abstractNum w:abstractNumId="5" w15:restartNumberingAfterBreak="0">
+  <w:abstractNum w:abstractNumId="8" w15:restartNumberingAfterBreak="0">
     <w:nsid w:val="5E4E5A77"/>
     <w:multiLevelType w:val="hybridMultilevel"/>
     <w:tmpl w:val="791C3024"/>
@@ -2808,23 +5287,86 @@
       <w:lvlJc w:val="left"/>
     </w:lvl>
   </w:abstractNum>
+  <w:abstractNum w:abstractNumId="9" w15:restartNumberingAfterBreak="0">
+    <w:nsid w:val="7942EE52"/>
+    <w:multiLevelType w:val="hybridMultilevel"/>
+    <w:tmpl w:val="31FDBE8A"/>
+    <w:lvl w:ilvl="0" w:tplc="FFFFFFFF">
+      <w:start w:val="1"/>
+      <w:numFmt w:val="ideographDigital"/>
+      <w:lvlText w:val=""/>
+      <w:lvlJc w:val="left"/>
+    </w:lvl>
+    <w:lvl w:ilvl="1" w:tplc="FFFFFFFF">
+      <w:numFmt w:val="decimal"/>
+      <w:lvlText w:val=""/>
+      <w:lvlJc w:val="left"/>
+    </w:lvl>
+    <w:lvl w:ilvl="2" w:tplc="FFFFFFFF">
+      <w:numFmt w:val="decimal"/>
+      <w:lvlText w:val=""/>
+      <w:lvlJc w:val="left"/>
+    </w:lvl>
+    <w:lvl w:ilvl="3" w:tplc="FFFFFFFF">
+      <w:numFmt w:val="decimal"/>
+      <w:lvlText w:val=""/>
+      <w:lvlJc w:val="left"/>
+    </w:lvl>
+    <w:lvl w:ilvl="4" w:tplc="FFFFFFFF">
+      <w:numFmt w:val="decimal"/>
+      <w:lvlText w:val=""/>
+      <w:lvlJc w:val="left"/>
+    </w:lvl>
+    <w:lvl w:ilvl="5" w:tplc="FFFFFFFF">
+      <w:numFmt w:val="decimal"/>
+      <w:lvlText w:val=""/>
+      <w:lvlJc w:val="left"/>
+    </w:lvl>
+    <w:lvl w:ilvl="6" w:tplc="FFFFFFFF">
+      <w:numFmt w:val="decimal"/>
+      <w:lvlText w:val=""/>
+      <w:lvlJc w:val="left"/>
+    </w:lvl>
+    <w:lvl w:ilvl="7" w:tplc="FFFFFFFF">
+      <w:numFmt w:val="decimal"/>
+      <w:lvlText w:val=""/>
+      <w:lvlJc w:val="left"/>
+    </w:lvl>
+    <w:lvl w:ilvl="8" w:tplc="FFFFFFFF">
+      <w:numFmt w:val="decimal"/>
+      <w:lvlText w:val=""/>
+      <w:lvlJc w:val="left"/>
+    </w:lvl>
+  </w:abstractNum>
   <w:num w:numId="1">
+    <w:abstractNumId w:val="8"/>
+  </w:num>
+  <w:num w:numId="2">
+    <w:abstractNumId w:val="3"/>
+  </w:num>
+  <w:num w:numId="3">
+    <w:abstractNumId w:val="6"/>
+  </w:num>
+  <w:num w:numId="4">
+    <w:abstractNumId w:val="7"/>
+  </w:num>
+  <w:num w:numId="5">
+    <w:abstractNumId w:val="1"/>
+  </w:num>
+  <w:num w:numId="6">
     <w:abstractNumId w:val="5"/>
   </w:num>
-  <w:num w:numId="2">
-    <w:abstractNumId w:val="1"/>
+  <w:num w:numId="7">
+    <w:abstractNumId w:val="9"/>
   </w:num>
-  <w:num w:numId="3">
-    <w:abstractNumId w:val="3"/>
-  </w:num>
-  <w:num w:numId="4">
+  <w:num w:numId="8">
     <w:abstractNumId w:val="4"/>
   </w:num>
-  <w:num w:numId="5">
+  <w:num w:numId="9">
+    <w:abstractNumId w:val="2"/>
+  </w:num>
+  <w:num w:numId="10">
     <w:abstractNumId w:val="0"/>
-  </w:num>
-  <w:num w:numId="6">
-    <w:abstractNumId w:val="2"/>
   </w:num>
 </w:numbering>
 </file>
@@ -3332,6 +5874,18 @@
       <w:contextualSpacing/>
     </w:pPr>
   </w:style>
+  <w:style w:type="character" w:styleId="FollowedHyperlink">
+    <w:name w:val="FollowedHyperlink"/>
+    <w:basedOn w:val="DefaultParagraphFont"/>
+    <w:uiPriority w:val="99"/>
+    <w:semiHidden/>
+    <w:unhideWhenUsed/>
+    <w:rsid w:val="00445340"/>
+    <w:rPr>
+      <w:color w:val="954F72" w:themeColor="followedHyperlink"/>
+      <w:u w:val="single"/>
+    </w:rPr>
+  </w:style>
 </w:styles>
 </file>
 

</xml_diff>